<commit_message>
Spezifikation - finale Version
</commit_message>
<xml_diff>
--- a/Dokumente/Spezifikation_Cnema.docx
+++ b/Dokumente/Spezifikation_Cnema.docx
@@ -1,6 +1,6 @@
 
 <file path=word/document.xml><?xml version="1.0" encoding="utf-8"?>
-<w:document xmlns:wpc="http://schemas.microsoft.com/office/word/2010/wordprocessingCanvas" xmlns:mo="http://schemas.microsoft.com/office/mac/office/2008/main" xmlns:mc="http://schemas.openxmlformats.org/markup-compatibility/2006" xmlns:mv="urn:schemas-microsoft-com:mac:vml" xmlns:o="urn:schemas-microsoft-com:office:office" xmlns:r="http://schemas.openxmlformats.org/officeDocument/2006/relationships" xmlns:m="http://schemas.openxmlformats.org/officeDocument/2006/math" xmlns:v="urn:schemas-microsoft-com:vml" xmlns:wp14="http://schemas.microsoft.com/office/word/2010/wordprocessingDrawing" xmlns:wp="http://schemas.openxmlformats.org/drawingml/2006/wordprocessingDrawing" xmlns:w10="urn:schemas-microsoft-com:office:word" xmlns:w="http://schemas.openxmlformats.org/wordprocessingml/2006/main" xmlns:w14="http://schemas.microsoft.com/office/word/2010/wordml" xmlns:w15="http://schemas.microsoft.com/office/word/2012/wordml" xmlns:wpg="http://schemas.microsoft.com/office/word/2010/wordprocessingGroup" xmlns:wpi="http://schemas.microsoft.com/office/word/2010/wordprocessingInk" xmlns:wne="http://schemas.microsoft.com/office/word/2006/wordml" xmlns:wps="http://schemas.microsoft.com/office/word/2010/wordprocessingShape" mc:Ignorable="w14 w15 wp14">
+<w:document xmlns:wpc="http://schemas.microsoft.com/office/word/2010/wordprocessingCanvas" xmlns:cx="http://schemas.microsoft.com/office/drawing/2014/chartex" xmlns:cx1="http://schemas.microsoft.com/office/drawing/2015/9/8/chartex" xmlns:cx2="http://schemas.microsoft.com/office/drawing/2015/10/21/chartex" xmlns:cx3="http://schemas.microsoft.com/office/drawing/2016/5/9/chartex" xmlns:cx4="http://schemas.microsoft.com/office/drawing/2016/5/10/chartex" xmlns:cx5="http://schemas.microsoft.com/office/drawing/2016/5/11/chartex" xmlns:cx6="http://schemas.microsoft.com/office/drawing/2016/5/12/chartex" xmlns:cx7="http://schemas.microsoft.com/office/drawing/2016/5/13/chartex" xmlns:cx8="http://schemas.microsoft.com/office/drawing/2016/5/14/chartex" xmlns:mc="http://schemas.openxmlformats.org/markup-compatibility/2006" xmlns:aink="http://schemas.microsoft.com/office/drawing/2016/ink" xmlns:am3d="http://schemas.microsoft.com/office/drawing/2017/model3d" xmlns:o="urn:schemas-microsoft-com:office:office" xmlns:r="http://schemas.openxmlformats.org/officeDocument/2006/relationships" xmlns:m="http://schemas.openxmlformats.org/officeDocument/2006/math" xmlns:v="urn:schemas-microsoft-com:vml" xmlns:wp14="http://schemas.microsoft.com/office/word/2010/wordprocessingDrawing" xmlns:wp="http://schemas.openxmlformats.org/drawingml/2006/wordprocessingDrawing" xmlns:w10="urn:schemas-microsoft-com:office:word" xmlns:w="http://schemas.openxmlformats.org/wordprocessingml/2006/main" xmlns:w14="http://schemas.microsoft.com/office/word/2010/wordml" xmlns:w15="http://schemas.microsoft.com/office/word/2012/wordml" xmlns:w16cid="http://schemas.microsoft.com/office/word/2016/wordml/cid" xmlns:w16se="http://schemas.microsoft.com/office/word/2015/wordml/symex" xmlns:wpg="http://schemas.microsoft.com/office/word/2010/wordprocessingGroup" xmlns:wpi="http://schemas.microsoft.com/office/word/2010/wordprocessingInk" xmlns:wne="http://schemas.microsoft.com/office/word/2006/wordml" xmlns:wps="http://schemas.microsoft.com/office/word/2010/wordprocessingShape" mc:Ignorable="w14 w15 w16se w16cid wp14">
   <w:body>
     <w:p>
       <w:pPr>
@@ -285,7 +285,7 @@
         </w:rPr>
       </w:pPr>
     </w:p>
-    <w:bookmarkStart w:id="0" w:name="_Toc500083065" w:displacedByCustomXml="next"/>
+    <w:bookmarkStart w:id="0" w:name="_Toc500175352" w:displacedByCustomXml="next"/>
     <w:sdt>
       <w:sdtPr>
         <w:rPr>
@@ -310,7 +310,12 @@
             <w:pStyle w:val="Inhaltsverzeichnisberschrift"/>
           </w:pPr>
           <w:r>
-            <w:t>Inhaltsverzeichnis</w:t>
+            <w:t>In</w:t>
+          </w:r>
+          <w:bookmarkStart w:id="1" w:name="_GoBack"/>
+          <w:bookmarkEnd w:id="1"/>
+          <w:r>
+            <w:t>haltsverzeichnis</w:t>
           </w:r>
           <w:bookmarkEnd w:id="0"/>
         </w:p>
@@ -335,20 +340,13 @@
           <w:r>
             <w:fldChar w:fldCharType="separate"/>
           </w:r>
-          <w:hyperlink w:anchor="_Toc500083065" w:history="1">
-            <w:r>
-              <w:rPr>
-                <w:rStyle w:val="Link"/>
-                <w:noProof/>
-              </w:rPr>
-              <w:t>Inhaltsverzeichni</w:t>
-            </w:r>
-            <w:r>
-              <w:rPr>
-                <w:rStyle w:val="Link"/>
-                <w:noProof/>
-              </w:rPr>
-              <w:t>s</w:t>
+          <w:hyperlink w:anchor="_Toc500175352" w:history="1">
+            <w:r>
+              <w:rPr>
+                <w:rStyle w:val="Hyperlink"/>
+                <w:noProof/>
+              </w:rPr>
+              <w:t>Inhaltsverzeichnis</w:t>
             </w:r>
             <w:r>
               <w:rPr>
@@ -369,7 +367,7 @@
                 <w:noProof/>
                 <w:webHidden/>
               </w:rPr>
-              <w:instrText xml:space="preserve"> PAGEREF _Toc500083065 \h </w:instrText>
+              <w:instrText xml:space="preserve"> PAGEREF _Toc500175352 \h </w:instrText>
             </w:r>
             <w:r>
               <w:rPr>
@@ -413,10 +411,10 @@
               <w:lang w:eastAsia="de-DE"/>
             </w:rPr>
           </w:pPr>
-          <w:hyperlink w:anchor="_Toc500083066" w:history="1">
-            <w:r>
-              <w:rPr>
-                <w:rStyle w:val="Link"/>
+          <w:hyperlink w:anchor="_Toc500175353" w:history="1">
+            <w:r>
+              <w:rPr>
+                <w:rStyle w:val="Hyperlink"/>
                 <w:noProof/>
               </w:rPr>
               <w:t>1</w:t>
@@ -431,7 +429,7 @@
             </w:r>
             <w:r>
               <w:rPr>
-                <w:rStyle w:val="Link"/>
+                <w:rStyle w:val="Hyperlink"/>
                 <w:noProof/>
               </w:rPr>
               <w:t>Beschreibung</w:t>
@@ -455,7 +453,7 @@
                 <w:noProof/>
                 <w:webHidden/>
               </w:rPr>
-              <w:instrText xml:space="preserve"> PAGEREF _Toc500083066 \h </w:instrText>
+              <w:instrText xml:space="preserve"> PAGEREF _Toc500175353 \h </w:instrText>
             </w:r>
             <w:r>
               <w:rPr>
@@ -499,10 +497,10 @@
               <w:lang w:eastAsia="de-DE"/>
             </w:rPr>
           </w:pPr>
-          <w:hyperlink w:anchor="_Toc500083067" w:history="1">
-            <w:r>
-              <w:rPr>
-                <w:rStyle w:val="Link"/>
+          <w:hyperlink w:anchor="_Toc500175354" w:history="1">
+            <w:r>
+              <w:rPr>
+                <w:rStyle w:val="Hyperlink"/>
                 <w:noProof/>
               </w:rPr>
               <w:t>2</w:t>
@@ -517,7 +515,7 @@
             </w:r>
             <w:r>
               <w:rPr>
-                <w:rStyle w:val="Link"/>
+                <w:rStyle w:val="Hyperlink"/>
                 <w:noProof/>
               </w:rPr>
               <w:t>Anwendungsfälle</w:t>
@@ -541,7 +539,7 @@
                 <w:noProof/>
                 <w:webHidden/>
               </w:rPr>
-              <w:instrText xml:space="preserve"> PAGEREF _Toc500083067 \h </w:instrText>
+              <w:instrText xml:space="preserve"> PAGEREF _Toc500175354 \h </w:instrText>
             </w:r>
             <w:r>
               <w:rPr>
@@ -585,10 +583,10 @@
               <w:lang w:eastAsia="de-DE"/>
             </w:rPr>
           </w:pPr>
-          <w:hyperlink w:anchor="_Toc500083068" w:history="1">
-            <w:r>
-              <w:rPr>
-                <w:rStyle w:val="Link"/>
+          <w:hyperlink w:anchor="_Toc500175355" w:history="1">
+            <w:r>
+              <w:rPr>
+                <w:rStyle w:val="Hyperlink"/>
                 <w:noProof/>
               </w:rPr>
               <w:t>2.1</w:t>
@@ -603,7 +601,7 @@
             </w:r>
             <w:r>
               <w:rPr>
-                <w:rStyle w:val="Link"/>
+                <w:rStyle w:val="Hyperlink"/>
                 <w:noProof/>
               </w:rPr>
               <w:t>Registrierung und Authentifizierung</w:t>
@@ -627,7 +625,7 @@
                 <w:noProof/>
                 <w:webHidden/>
               </w:rPr>
-              <w:instrText xml:space="preserve"> PAGEREF _Toc500083068 \h </w:instrText>
+              <w:instrText xml:space="preserve"> PAGEREF _Toc500175355 \h </w:instrText>
             </w:r>
             <w:r>
               <w:rPr>
@@ -671,10 +669,10 @@
               <w:lang w:eastAsia="de-DE"/>
             </w:rPr>
           </w:pPr>
-          <w:hyperlink w:anchor="_Toc500083069" w:history="1">
-            <w:r>
-              <w:rPr>
-                <w:rStyle w:val="Link"/>
+          <w:hyperlink w:anchor="_Toc500175356" w:history="1">
+            <w:r>
+              <w:rPr>
+                <w:rStyle w:val="Hyperlink"/>
                 <w:noProof/>
               </w:rPr>
               <w:t>2.2</w:t>
@@ -689,7 +687,7 @@
             </w:r>
             <w:r>
               <w:rPr>
-                <w:rStyle w:val="Link"/>
+                <w:rStyle w:val="Hyperlink"/>
                 <w:noProof/>
               </w:rPr>
               <w:t>Filmdatendank bearbeiten</w:t>
@@ -713,7 +711,7 @@
                 <w:noProof/>
                 <w:webHidden/>
               </w:rPr>
-              <w:instrText xml:space="preserve"> PAGEREF _Toc500083069 \h </w:instrText>
+              <w:instrText xml:space="preserve"> PAGEREF _Toc500175356 \h </w:instrText>
             </w:r>
             <w:r>
               <w:rPr>
@@ -757,10 +755,10 @@
               <w:lang w:eastAsia="de-DE"/>
             </w:rPr>
           </w:pPr>
-          <w:hyperlink w:anchor="_Toc500083070" w:history="1">
-            <w:r>
-              <w:rPr>
-                <w:rStyle w:val="Link"/>
+          <w:hyperlink w:anchor="_Toc500175357" w:history="1">
+            <w:r>
+              <w:rPr>
+                <w:rStyle w:val="Hyperlink"/>
                 <w:noProof/>
               </w:rPr>
               <w:t>2.3</w:t>
@@ -775,7 +773,7 @@
             </w:r>
             <w:r>
               <w:rPr>
-                <w:rStyle w:val="Link"/>
+                <w:rStyle w:val="Hyperlink"/>
                 <w:noProof/>
               </w:rPr>
               <w:t>Kinoprogramm anzeigen lassen</w:t>
@@ -799,7 +797,7 @@
                 <w:noProof/>
                 <w:webHidden/>
               </w:rPr>
-              <w:instrText xml:space="preserve"> PAGEREF _Toc500083070 \h </w:instrText>
+              <w:instrText xml:space="preserve"> PAGEREF _Toc500175357 \h </w:instrText>
             </w:r>
             <w:r>
               <w:rPr>
@@ -843,10 +841,10 @@
               <w:lang w:eastAsia="de-DE"/>
             </w:rPr>
           </w:pPr>
-          <w:hyperlink w:anchor="_Toc500083071" w:history="1">
-            <w:r>
-              <w:rPr>
-                <w:rStyle w:val="Link"/>
+          <w:hyperlink w:anchor="_Toc500175358" w:history="1">
+            <w:r>
+              <w:rPr>
+                <w:rStyle w:val="Hyperlink"/>
                 <w:noProof/>
               </w:rPr>
               <w:t>2.4</w:t>
@@ -861,7 +859,7 @@
             </w:r>
             <w:r>
               <w:rPr>
-                <w:rStyle w:val="Link"/>
+                <w:rStyle w:val="Hyperlink"/>
                 <w:noProof/>
               </w:rPr>
               <w:t>Filme filtern bzw. gezielt suchen</w:t>
@@ -885,7 +883,7 @@
                 <w:noProof/>
                 <w:webHidden/>
               </w:rPr>
-              <w:instrText xml:space="preserve"> PAGEREF _Toc500083071 \h </w:instrText>
+              <w:instrText xml:space="preserve"> PAGEREF _Toc500175358 \h </w:instrText>
             </w:r>
             <w:r>
               <w:rPr>
@@ -929,10 +927,10 @@
               <w:lang w:eastAsia="de-DE"/>
             </w:rPr>
           </w:pPr>
-          <w:hyperlink w:anchor="_Toc500083072" w:history="1">
-            <w:r>
-              <w:rPr>
-                <w:rStyle w:val="Link"/>
+          <w:hyperlink w:anchor="_Toc500175359" w:history="1">
+            <w:r>
+              <w:rPr>
+                <w:rStyle w:val="Hyperlink"/>
                 <w:noProof/>
               </w:rPr>
               <w:t>2.5</w:t>
@@ -947,7 +945,7 @@
             </w:r>
             <w:r>
               <w:rPr>
-                <w:rStyle w:val="Link"/>
+                <w:rStyle w:val="Hyperlink"/>
                 <w:noProof/>
               </w:rPr>
               <w:t>Unterschiedliche Preismodelle</w:t>
@@ -971,7 +969,7 @@
                 <w:noProof/>
                 <w:webHidden/>
               </w:rPr>
-              <w:instrText xml:space="preserve"> PAGEREF _Toc500083072 \h </w:instrText>
+              <w:instrText xml:space="preserve"> PAGEREF _Toc500175359 \h </w:instrText>
             </w:r>
             <w:r>
               <w:rPr>
@@ -1015,10 +1013,10 @@
               <w:lang w:eastAsia="de-DE"/>
             </w:rPr>
           </w:pPr>
-          <w:hyperlink w:anchor="_Toc500083073" w:history="1">
-            <w:r>
-              <w:rPr>
-                <w:rStyle w:val="Link"/>
+          <w:hyperlink w:anchor="_Toc500175360" w:history="1">
+            <w:r>
+              <w:rPr>
+                <w:rStyle w:val="Hyperlink"/>
                 <w:noProof/>
               </w:rPr>
               <w:t>2.6</w:t>
@@ -1033,7 +1031,7 @@
             </w:r>
             <w:r>
               <w:rPr>
-                <w:rStyle w:val="Link"/>
+                <w:rStyle w:val="Hyperlink"/>
                 <w:noProof/>
               </w:rPr>
               <w:t>Bestellübersicht</w:t>
@@ -1057,7 +1055,7 @@
                 <w:noProof/>
                 <w:webHidden/>
               </w:rPr>
-              <w:instrText xml:space="preserve"> PAGEREF _Toc500083073 \h </w:instrText>
+              <w:instrText xml:space="preserve"> PAGEREF _Toc500175360 \h </w:instrText>
             </w:r>
             <w:r>
               <w:rPr>
@@ -1101,10 +1099,10 @@
               <w:lang w:eastAsia="de-DE"/>
             </w:rPr>
           </w:pPr>
-          <w:hyperlink w:anchor="_Toc500083074" w:history="1">
-            <w:r>
-              <w:rPr>
-                <w:rStyle w:val="Link"/>
+          <w:hyperlink w:anchor="_Toc500175361" w:history="1">
+            <w:r>
+              <w:rPr>
+                <w:rStyle w:val="Hyperlink"/>
                 <w:noProof/>
               </w:rPr>
               <w:t>2.7</w:t>
@@ -1119,7 +1117,7 @@
             </w:r>
             <w:r>
               <w:rPr>
-                <w:rStyle w:val="Link"/>
+                <w:rStyle w:val="Hyperlink"/>
                 <w:noProof/>
               </w:rPr>
               <w:t>Kinofilme bewerten</w:t>
@@ -1143,7 +1141,7 @@
                 <w:noProof/>
                 <w:webHidden/>
               </w:rPr>
-              <w:instrText xml:space="preserve"> PAGEREF _Toc500083074 \h </w:instrText>
+              <w:instrText xml:space="preserve"> PAGEREF _Toc500175361 \h </w:instrText>
             </w:r>
             <w:r>
               <w:rPr>
@@ -1187,10 +1185,10 @@
               <w:lang w:eastAsia="de-DE"/>
             </w:rPr>
           </w:pPr>
-          <w:hyperlink w:anchor="_Toc500083075" w:history="1">
-            <w:r>
-              <w:rPr>
-                <w:rStyle w:val="Link"/>
+          <w:hyperlink w:anchor="_Toc500175362" w:history="1">
+            <w:r>
+              <w:rPr>
+                <w:rStyle w:val="Hyperlink"/>
                 <w:noProof/>
               </w:rPr>
               <w:t>2.8</w:t>
@@ -1205,7 +1203,7 @@
             </w:r>
             <w:r>
               <w:rPr>
-                <w:rStyle w:val="Link"/>
+                <w:rStyle w:val="Hyperlink"/>
                 <w:noProof/>
               </w:rPr>
               <w:t>Optional: Filmempfehlungen aufgrund Bestellhistorie</w:t>
@@ -1229,7 +1227,7 @@
                 <w:noProof/>
                 <w:webHidden/>
               </w:rPr>
-              <w:instrText xml:space="preserve"> PAGEREF _Toc500083075 \h </w:instrText>
+              <w:instrText xml:space="preserve"> PAGEREF _Toc500175362 \h </w:instrText>
             </w:r>
             <w:r>
               <w:rPr>
@@ -1273,10 +1271,10 @@
               <w:lang w:eastAsia="de-DE"/>
             </w:rPr>
           </w:pPr>
-          <w:hyperlink w:anchor="_Toc500083076" w:history="1">
-            <w:r>
-              <w:rPr>
-                <w:rStyle w:val="Link"/>
+          <w:hyperlink w:anchor="_Toc500175363" w:history="1">
+            <w:r>
+              <w:rPr>
+                <w:rStyle w:val="Hyperlink"/>
                 <w:noProof/>
               </w:rPr>
               <w:t>3</w:t>
@@ -1291,7 +1289,7 @@
             </w:r>
             <w:r>
               <w:rPr>
-                <w:rStyle w:val="Link"/>
+                <w:rStyle w:val="Hyperlink"/>
                 <w:noProof/>
               </w:rPr>
               <w:t>Masken</w:t>
@@ -1315,7 +1313,7 @@
                 <w:noProof/>
                 <w:webHidden/>
               </w:rPr>
-              <w:instrText xml:space="preserve"> PAGEREF _Toc500083076 \h </w:instrText>
+              <w:instrText xml:space="preserve"> PAGEREF _Toc500175363 \h </w:instrText>
             </w:r>
             <w:r>
               <w:rPr>
@@ -1359,10 +1357,10 @@
               <w:lang w:eastAsia="de-DE"/>
             </w:rPr>
           </w:pPr>
-          <w:hyperlink w:anchor="_Toc500083077" w:history="1">
-            <w:r>
-              <w:rPr>
-                <w:rStyle w:val="Link"/>
+          <w:hyperlink w:anchor="_Toc500175364" w:history="1">
+            <w:r>
+              <w:rPr>
+                <w:rStyle w:val="Hyperlink"/>
                 <w:noProof/>
               </w:rPr>
               <w:t>3.1</w:t>
@@ -1377,7 +1375,7 @@
             </w:r>
             <w:r>
               <w:rPr>
-                <w:rStyle w:val="Link"/>
+                <w:rStyle w:val="Hyperlink"/>
                 <w:noProof/>
               </w:rPr>
               <w:t>Registrierung und Login</w:t>
@@ -1401,7 +1399,7 @@
                 <w:noProof/>
                 <w:webHidden/>
               </w:rPr>
-              <w:instrText xml:space="preserve"> PAGEREF _Toc500083077 \h </w:instrText>
+              <w:instrText xml:space="preserve"> PAGEREF _Toc500175364 \h </w:instrText>
             </w:r>
             <w:r>
               <w:rPr>
@@ -1445,10 +1443,10 @@
               <w:lang w:eastAsia="de-DE"/>
             </w:rPr>
           </w:pPr>
-          <w:hyperlink w:anchor="_Toc500083078" w:history="1">
-            <w:r>
-              <w:rPr>
-                <w:rStyle w:val="Link"/>
+          <w:hyperlink w:anchor="_Toc500175365" w:history="1">
+            <w:r>
+              <w:rPr>
+                <w:rStyle w:val="Hyperlink"/>
                 <w:noProof/>
               </w:rPr>
               <w:t>3.2</w:t>
@@ -1463,7 +1461,7 @@
             </w:r>
             <w:r>
               <w:rPr>
-                <w:rStyle w:val="Link"/>
+                <w:rStyle w:val="Hyperlink"/>
                 <w:noProof/>
               </w:rPr>
               <w:t>Kunden-Ansicht</w:t>
@@ -1487,7 +1485,7 @@
                 <w:noProof/>
                 <w:webHidden/>
               </w:rPr>
-              <w:instrText xml:space="preserve"> PAGEREF _Toc500083078 \h </w:instrText>
+              <w:instrText xml:space="preserve"> PAGEREF _Toc500175365 \h </w:instrText>
             </w:r>
             <w:r>
               <w:rPr>
@@ -1531,10 +1529,10 @@
               <w:lang w:eastAsia="de-DE"/>
             </w:rPr>
           </w:pPr>
-          <w:hyperlink w:anchor="_Toc500083079" w:history="1">
-            <w:r>
-              <w:rPr>
-                <w:rStyle w:val="Link"/>
+          <w:hyperlink w:anchor="_Toc500175366" w:history="1">
+            <w:r>
+              <w:rPr>
+                <w:rStyle w:val="Hyperlink"/>
                 <w:noProof/>
               </w:rPr>
               <w:t>3.3</w:t>
@@ -1549,7 +1547,7 @@
             </w:r>
             <w:r>
               <w:rPr>
-                <w:rStyle w:val="Link"/>
+                <w:rStyle w:val="Hyperlink"/>
                 <w:noProof/>
               </w:rPr>
               <w:t>Bestellabwicklung</w:t>
@@ -1573,7 +1571,7 @@
                 <w:noProof/>
                 <w:webHidden/>
               </w:rPr>
-              <w:instrText xml:space="preserve"> PAGEREF _Toc500083079 \h </w:instrText>
+              <w:instrText xml:space="preserve"> PAGEREF _Toc500175366 \h </w:instrText>
             </w:r>
             <w:r>
               <w:rPr>
@@ -1617,10 +1615,10 @@
               <w:lang w:eastAsia="de-DE"/>
             </w:rPr>
           </w:pPr>
-          <w:hyperlink w:anchor="_Toc500083080" w:history="1">
-            <w:r>
-              <w:rPr>
-                <w:rStyle w:val="Link"/>
+          <w:hyperlink w:anchor="_Toc500175367" w:history="1">
+            <w:r>
+              <w:rPr>
+                <w:rStyle w:val="Hyperlink"/>
                 <w:noProof/>
               </w:rPr>
               <w:t>3.4</w:t>
@@ -1635,7 +1633,7 @@
             </w:r>
             <w:r>
               <w:rPr>
-                <w:rStyle w:val="Link"/>
+                <w:rStyle w:val="Hyperlink"/>
                 <w:noProof/>
               </w:rPr>
               <w:t>Administrator Bereich</w:t>
@@ -1659,7 +1657,7 @@
                 <w:noProof/>
                 <w:webHidden/>
               </w:rPr>
-              <w:instrText xml:space="preserve"> PAGEREF _Toc500083080 \h </w:instrText>
+              <w:instrText xml:space="preserve"> PAGEREF _Toc500175367 \h </w:instrText>
             </w:r>
             <w:r>
               <w:rPr>
@@ -1703,10 +1701,10 @@
               <w:lang w:eastAsia="de-DE"/>
             </w:rPr>
           </w:pPr>
-          <w:hyperlink w:anchor="_Toc500083081" w:history="1">
-            <w:r>
-              <w:rPr>
-                <w:rStyle w:val="Link"/>
+          <w:hyperlink w:anchor="_Toc500175368" w:history="1">
+            <w:r>
+              <w:rPr>
+                <w:rStyle w:val="Hyperlink"/>
                 <w:noProof/>
               </w:rPr>
               <w:t>3.5</w:t>
@@ -1721,7 +1719,7 @@
             </w:r>
             <w:r>
               <w:rPr>
-                <w:rStyle w:val="Link"/>
+                <w:rStyle w:val="Hyperlink"/>
                 <w:noProof/>
               </w:rPr>
               <w:t>GUI-Landkarte</w:t>
@@ -1745,7 +1743,7 @@
                 <w:noProof/>
                 <w:webHidden/>
               </w:rPr>
-              <w:instrText xml:space="preserve"> PAGEREF _Toc500083081 \h </w:instrText>
+              <w:instrText xml:space="preserve"> PAGEREF _Toc500175368 \h </w:instrText>
             </w:r>
             <w:r>
               <w:rPr>
@@ -1789,10 +1787,10 @@
               <w:lang w:eastAsia="de-DE"/>
             </w:rPr>
           </w:pPr>
-          <w:hyperlink w:anchor="_Toc500083082" w:history="1">
-            <w:r>
-              <w:rPr>
-                <w:rStyle w:val="Link"/>
+          <w:hyperlink w:anchor="_Toc500175369" w:history="1">
+            <w:r>
+              <w:rPr>
+                <w:rStyle w:val="Hyperlink"/>
                 <w:noProof/>
               </w:rPr>
               <w:t>4</w:t>
@@ -1807,7 +1805,7 @@
             </w:r>
             <w:r>
               <w:rPr>
-                <w:rStyle w:val="Link"/>
+                <w:rStyle w:val="Hyperlink"/>
                 <w:noProof/>
               </w:rPr>
               <w:t>Fachliches Datenmodell</w:t>
@@ -1831,7 +1829,7 @@
                 <w:noProof/>
                 <w:webHidden/>
               </w:rPr>
-              <w:instrText xml:space="preserve"> PAGEREF _Toc500083082 \h </w:instrText>
+              <w:instrText xml:space="preserve"> PAGEREF _Toc500175369 \h </w:instrText>
             </w:r>
             <w:r>
               <w:rPr>
@@ -1875,10 +1873,10 @@
               <w:lang w:eastAsia="de-DE"/>
             </w:rPr>
           </w:pPr>
-          <w:hyperlink w:anchor="_Toc500083083" w:history="1">
-            <w:r>
-              <w:rPr>
-                <w:rStyle w:val="Link"/>
+          <w:hyperlink w:anchor="_Toc500175370" w:history="1">
+            <w:r>
+              <w:rPr>
+                <w:rStyle w:val="Hyperlink"/>
                 <w:noProof/>
               </w:rPr>
               <w:t>5</w:t>
@@ -1893,10 +1891,10 @@
             </w:r>
             <w:r>
               <w:rPr>
-                <w:rStyle w:val="Link"/>
-                <w:noProof/>
-              </w:rPr>
-              <w:t>Komponenten Struktur</w:t>
+                <w:rStyle w:val="Hyperlink"/>
+                <w:noProof/>
+              </w:rPr>
+              <w:t>Komponenten-Struktur</w:t>
             </w:r>
             <w:r>
               <w:rPr>
@@ -1917,7 +1915,7 @@
                 <w:noProof/>
                 <w:webHidden/>
               </w:rPr>
-              <w:instrText xml:space="preserve"> PAGEREF _Toc500083083 \h </w:instrText>
+              <w:instrText xml:space="preserve"> PAGEREF _Toc500175370 \h </w:instrText>
             </w:r>
             <w:r>
               <w:rPr>
@@ -1961,10 +1959,10 @@
               <w:lang w:eastAsia="de-DE"/>
             </w:rPr>
           </w:pPr>
-          <w:hyperlink w:anchor="_Toc500083084" w:history="1">
-            <w:r>
-              <w:rPr>
-                <w:rStyle w:val="Link"/>
+          <w:hyperlink w:anchor="_Toc500175371" w:history="1">
+            <w:r>
+              <w:rPr>
+                <w:rStyle w:val="Hyperlink"/>
                 <w:noProof/>
               </w:rPr>
               <w:t>6</w:t>
@@ -1979,7 +1977,7 @@
             </w:r>
             <w:r>
               <w:rPr>
-                <w:rStyle w:val="Link"/>
+                <w:rStyle w:val="Hyperlink"/>
                 <w:noProof/>
               </w:rPr>
               <w:t>Validierung</w:t>
@@ -2003,7 +2001,7 @@
                 <w:noProof/>
                 <w:webHidden/>
               </w:rPr>
-              <w:instrText xml:space="preserve"> PAGEREF _Toc500083084 \h </w:instrText>
+              <w:instrText xml:space="preserve"> PAGEREF _Toc500175371 \h </w:instrText>
             </w:r>
             <w:r>
               <w:rPr>
@@ -2047,10 +2045,10 @@
               <w:lang w:eastAsia="de-DE"/>
             </w:rPr>
           </w:pPr>
-          <w:hyperlink w:anchor="_Toc500083085" w:history="1">
-            <w:r>
-              <w:rPr>
-                <w:rStyle w:val="Link"/>
+          <w:hyperlink w:anchor="_Toc500175372" w:history="1">
+            <w:r>
+              <w:rPr>
+                <w:rStyle w:val="Hyperlink"/>
                 <w:noProof/>
               </w:rPr>
               <w:t>7</w:t>
@@ -2065,7 +2063,7 @@
             </w:r>
             <w:r>
               <w:rPr>
-                <w:rStyle w:val="Link"/>
+                <w:rStyle w:val="Hyperlink"/>
                 <w:noProof/>
               </w:rPr>
               <w:t>Aufteilung der Aufgaben</w:t>
@@ -2089,7 +2087,7 @@
                 <w:noProof/>
                 <w:webHidden/>
               </w:rPr>
-              <w:instrText xml:space="preserve"> PAGEREF _Toc500083085 \h </w:instrText>
+              <w:instrText xml:space="preserve"> PAGEREF _Toc500175372 \h </w:instrText>
             </w:r>
             <w:r>
               <w:rPr>
@@ -2152,12 +2150,12 @@
       <w:pPr>
         <w:pStyle w:val="berschrift1"/>
       </w:pPr>
-      <w:bookmarkStart w:id="1" w:name="_Toc500083066"/>
+      <w:bookmarkStart w:id="2" w:name="_Toc500175353"/>
       <w:r>
         <w:lastRenderedPageBreak/>
         <w:t>Beschreibung</w:t>
       </w:r>
-      <w:bookmarkEnd w:id="1"/>
+      <w:bookmarkEnd w:id="2"/>
     </w:p>
     <w:p>
       <w:r>
@@ -2338,24 +2336,24 @@
       <w:pPr>
         <w:pStyle w:val="berschrift1"/>
       </w:pPr>
-      <w:bookmarkStart w:id="2" w:name="_Toc500083067"/>
+      <w:bookmarkStart w:id="3" w:name="_Toc500175354"/>
       <w:r>
         <w:t>Anwendungsfälle</w:t>
       </w:r>
-      <w:bookmarkEnd w:id="2"/>
+      <w:bookmarkEnd w:id="3"/>
     </w:p>
     <w:p>
       <w:pPr>
         <w:pStyle w:val="berschrift2"/>
       </w:pPr>
-      <w:bookmarkStart w:id="3" w:name="_Toc500083068"/>
+      <w:bookmarkStart w:id="4" w:name="_Toc500175355"/>
       <w:r>
         <w:t xml:space="preserve">Registrierung und </w:t>
       </w:r>
       <w:r>
         <w:t>Authentifizierung</w:t>
       </w:r>
-      <w:bookmarkEnd w:id="3"/>
+      <w:bookmarkEnd w:id="4"/>
     </w:p>
     <w:p>
       <w:r>
@@ -2420,11 +2418,11 @@
       <w:pPr>
         <w:pStyle w:val="berschrift2"/>
       </w:pPr>
-      <w:bookmarkStart w:id="4" w:name="_Toc500083069"/>
+      <w:bookmarkStart w:id="5" w:name="_Toc500175356"/>
       <w:r>
         <w:t>Filmdatendank bearbeiten</w:t>
       </w:r>
-      <w:bookmarkEnd w:id="4"/>
+      <w:bookmarkEnd w:id="5"/>
     </w:p>
     <w:p>
       <w:pPr>
@@ -2492,39 +2490,48 @@
       <w:pPr>
         <w:pStyle w:val="berschrift2"/>
       </w:pPr>
-      <w:bookmarkStart w:id="5" w:name="_Toc500083070"/>
+      <w:bookmarkStart w:id="6" w:name="_Toc500175357"/>
       <w:r>
         <w:t>Kinoprogramm anzeigen lassen</w:t>
       </w:r>
-      <w:bookmarkEnd w:id="5"/>
-    </w:p>
-    <w:p>
-      <w:r>
-        <w:t>Wie der Administrator wird auch der Besucher auf eine eigene GUI weitergeleitet und erhält Lese-</w:t>
+      <w:bookmarkEnd w:id="6"/>
+    </w:p>
+    <w:p>
+      <w:r>
+        <w:t>Wie der Administrator wird auch der Besucher auf eine eigene</w:t>
+      </w:r>
+      <w:r>
+        <w:t xml:space="preserve"> </w:t>
+      </w:r>
+      <w:r>
+        <w:t>GUI weitergeleitet und erhält Lese-</w:t>
       </w:r>
       <w:r>
         <w:t>Zugriff auf die Datenbank</w:t>
       </w:r>
       <w:r>
-        <w:t xml:space="preserve">. </w:t>
-      </w:r>
-      <w:r>
-        <w:t xml:space="preserve">Eine mögliche Funktion ist </w:t>
-      </w:r>
-      <w:r>
-        <w:t>nun</w:t>
-      </w:r>
-      <w:r>
-        <w:t>, sich d</w:t>
-      </w:r>
-      <w:r>
-        <w:t>urch Auswahl des entsprechenden Buttons das Kinoprogramm für die aktuelle</w:t>
+        <w:t>.</w:t>
+      </w:r>
+      <w:r>
+        <w:t xml:space="preserve"> Im Hauptmenü kann sich der Kunde nun d</w:t>
+      </w:r>
+      <w:r>
+        <w:t xml:space="preserve">urch Auswahl des </w:t>
+      </w:r>
+      <w:r>
+        <w:t>gewünschten Wochentags</w:t>
       </w:r>
       <w:r>
         <w:t xml:space="preserve"> </w:t>
       </w:r>
       <w:r>
-        <w:t xml:space="preserve">Woche </w:t>
+        <w:t>das Kinoprogramm für die</w:t>
+      </w:r>
+      <w:r>
+        <w:t>sen Tag</w:t>
+      </w:r>
+      <w:r>
+        <w:t xml:space="preserve"> </w:t>
       </w:r>
       <w:r>
         <w:t>anzeigen zu lassen.</w:t>
@@ -2534,12 +2541,12 @@
       <w:pPr>
         <w:pStyle w:val="berschrift2"/>
       </w:pPr>
-      <w:bookmarkStart w:id="6" w:name="_Toc500083071"/>
+      <w:bookmarkStart w:id="7" w:name="_Toc500175358"/>
       <w:r>
         <w:lastRenderedPageBreak/>
         <w:t>Filme filtern bzw. gezielt suchen</w:t>
       </w:r>
-      <w:bookmarkEnd w:id="6"/>
+      <w:bookmarkEnd w:id="7"/>
     </w:p>
     <w:p>
       <w:r>
@@ -2549,18 +2556,48 @@
         <w:t xml:space="preserve"> </w:t>
       </w:r>
       <w:r>
-        <w:t>das aktuelle Kinoprogramm nach gängigen Attributen zu filtern, beispielsweise nach Name, Wochentag, Uhrzeit, Filmgenre, 2D / 3D-Filme etc.</w:t>
+        <w:t>das aktuelle Kinoprogramm nach gängigen Attributen zu filtern, beispielsweise nach Name, Wochentag, Uhrzeit, Filmgenre</w:t>
+      </w:r>
+      <w:r>
+        <w:t xml:space="preserve"> oder</w:t>
+      </w:r>
+      <w:r>
+        <w:t xml:space="preserve"> 2D/3D-Film</w:t>
+      </w:r>
+      <w:r>
+        <w:t>en</w:t>
+      </w:r>
+      <w:r>
+        <w:t>.</w:t>
+      </w:r>
+      <w:r>
+        <w:t xml:space="preserve"> In einer </w:t>
+      </w:r>
+      <w:r>
+        <w:t>weiteren GUI wird ihm daraufhin d</w:t>
+      </w:r>
+      <w:r>
+        <w:t>as Suchergebnis</w:t>
+      </w:r>
+      <w:r>
+        <w:t xml:space="preserve"> </w:t>
+      </w:r>
+      <w:r>
+        <w:t>übersichtlich</w:t>
+      </w:r>
+      <w:r>
+        <w:t xml:space="preserve"> präsentiert.</w:t>
       </w:r>
     </w:p>
     <w:p>
       <w:pPr>
         <w:pStyle w:val="berschrift2"/>
       </w:pPr>
-      <w:bookmarkStart w:id="7" w:name="_Toc500083072"/>
+      <w:bookmarkStart w:id="8" w:name="_Toc500175359"/>
       <w:r>
         <w:t>Unterschiedliche Preismodelle</w:t>
       </w:r>
-      <w:bookmarkEnd w:id="7"/>
+      <w:bookmarkEnd w:id="8"/>
     </w:p>
     <w:p>
       <w:r>
@@ -2646,11 +2683,11 @@
       <w:pPr>
         <w:pStyle w:val="berschrift2"/>
       </w:pPr>
-      <w:bookmarkStart w:id="8" w:name="_Toc500083073"/>
+      <w:bookmarkStart w:id="9" w:name="_Toc500175360"/>
       <w:r>
         <w:t>Bestellübersicht</w:t>
       </w:r>
-      <w:bookmarkEnd w:id="8"/>
+      <w:bookmarkEnd w:id="9"/>
     </w:p>
     <w:p>
       <w:r>
@@ -2673,11 +2710,11 @@
       <w:pPr>
         <w:pStyle w:val="berschrift2"/>
       </w:pPr>
-      <w:bookmarkStart w:id="9" w:name="_Toc500083074"/>
+      <w:bookmarkStart w:id="10" w:name="_Toc500175361"/>
       <w:r>
         <w:t>Kinofilme bewerten</w:t>
       </w:r>
-      <w:bookmarkEnd w:id="9"/>
+      <w:bookmarkEnd w:id="10"/>
     </w:p>
     <w:p>
       <w:r>
@@ -2694,7 +2731,7 @@
       <w:pPr>
         <w:pStyle w:val="berschrift2"/>
       </w:pPr>
-      <w:bookmarkStart w:id="10" w:name="_Toc500083075"/>
+      <w:bookmarkStart w:id="11" w:name="_Toc500175362"/>
       <w:r>
         <w:t xml:space="preserve">Optional: </w:t>
       </w:r>
@@ -2707,7 +2744,7 @@
       <w:r>
         <w:t>Bestellhistorie</w:t>
       </w:r>
-      <w:bookmarkEnd w:id="10"/>
+      <w:bookmarkEnd w:id="11"/>
     </w:p>
     <w:p>
       <w:r>
@@ -2799,12 +2836,12 @@
       <w:pPr>
         <w:pStyle w:val="berschrift1"/>
       </w:pPr>
-      <w:bookmarkStart w:id="11" w:name="_Toc500083076"/>
+      <w:bookmarkStart w:id="12" w:name="_Toc500175363"/>
       <w:r>
         <w:lastRenderedPageBreak/>
         <w:t>Masken</w:t>
       </w:r>
-      <w:bookmarkEnd w:id="11"/>
+      <w:bookmarkEnd w:id="12"/>
     </w:p>
     <w:p>
       <w:r>
@@ -2848,7 +2885,13 @@
     </w:p>
     <w:p>
       <w:r>
-        <w:t>Zur leichteren Navigation sind außerdem in alle Masken zusätzlich ein „Zurück“ sowie ein „Home“ -Button integriert, mit deren Hilfe man zur vorherigen Maske bzw. zum Startbildschirm zurückgelangt.</w:t>
+        <w:t xml:space="preserve">Zur leichteren Navigation sind außerdem in alle Masken zusätzlich ein „Zurück“ sowie ein „Home“ -Button integriert, mit deren Hilfe man zur vorherigen Maske bzw. zum </w:t>
+      </w:r>
+      <w:r>
+        <w:t>Hauptmenü</w:t>
+      </w:r>
+      <w:r>
+        <w:t xml:space="preserve"> zurückgelangt.</w:t>
       </w:r>
     </w:p>
     <w:p>
@@ -2860,11 +2903,11 @@
       <w:pPr>
         <w:pStyle w:val="berschrift2"/>
       </w:pPr>
-      <w:bookmarkStart w:id="12" w:name="_Toc500083077"/>
+      <w:bookmarkStart w:id="13" w:name="_Toc500175364"/>
       <w:r>
         <w:t>Registrierung und Login</w:t>
       </w:r>
-      <w:bookmarkEnd w:id="12"/>
+      <w:bookmarkEnd w:id="13"/>
     </w:p>
     <w:p>
       <w:r>
@@ -3191,7 +3234,7 @@
       <w:pPr>
         <w:pStyle w:val="berschrift2"/>
       </w:pPr>
-      <w:bookmarkStart w:id="13" w:name="_Toc500083078"/>
+      <w:bookmarkStart w:id="14" w:name="_Toc500175365"/>
       <w:r>
         <w:lastRenderedPageBreak/>
         <w:t>Kunden</w:t>
@@ -3199,7 +3242,7 @@
       <w:r>
         <w:t>-Ansicht</w:t>
       </w:r>
-      <w:bookmarkEnd w:id="13"/>
+      <w:bookmarkEnd w:id="14"/>
       <w:r>
         <w:t xml:space="preserve"> </w:t>
       </w:r>
@@ -3739,7 +3782,7 @@
           </wp:inline>
         </w:drawing>
       </w:r>
-      <w:bookmarkStart w:id="14" w:name="_Hlk500075479"/>
+      <w:bookmarkStart w:id="15" w:name="_Hlk500075479"/>
       <w:r>
         <w:t xml:space="preserve">Abbildung </w:t>
       </w:r>
@@ -3749,7 +3792,7 @@
       <w:r>
         <w:t xml:space="preserve"> – Filme Filtern</w:t>
       </w:r>
-      <w:bookmarkEnd w:id="14"/>
+      <w:bookmarkEnd w:id="15"/>
     </w:p>
     <w:p/>
     <w:p/>
@@ -3820,11 +3863,11 @@
       <w:pPr>
         <w:pStyle w:val="berschrift2"/>
       </w:pPr>
-      <w:bookmarkStart w:id="15" w:name="_Toc500083079"/>
+      <w:bookmarkStart w:id="16" w:name="_Toc500175366"/>
       <w:r>
         <w:t>Bestellabwicklung</w:t>
       </w:r>
-      <w:bookmarkEnd w:id="15"/>
+      <w:bookmarkEnd w:id="16"/>
       <w:r>
         <w:t xml:space="preserve"> </w:t>
       </w:r>
@@ -3899,7 +3942,16 @@
         <w:t>Kinder/Azubi/Student/Senioren“</w:t>
       </w:r>
       <w:r>
-        <w:t>. Bei Wahl der letzteren Kategorie sind die Tickets für den Kunden vergünstigt</w:t>
+        <w:t xml:space="preserve">. Bei Wahl der letzteren Kategorie </w:t>
+      </w:r>
+      <w:r>
+        <w:t xml:space="preserve">werden </w:t>
+      </w:r>
+      <w:r>
+        <w:t>die Tickets vergünstigt</w:t>
+      </w:r>
+      <w:r>
+        <w:t xml:space="preserve"> angeboten</w:t>
       </w:r>
       <w:r>
         <w:t>.</w:t>
@@ -4194,7 +4246,7 @@
         <w:t>wird dem Kunden</w:t>
       </w:r>
       <w:r>
-        <w:t xml:space="preserve"> eine „Bestellübersicht“</w:t>
+        <w:t xml:space="preserve"> eine Bestellübersicht</w:t>
       </w:r>
       <w:r>
         <w:t xml:space="preserve"> zusammen </w:t>
@@ -4297,11 +4349,11 @@
       <w:pPr>
         <w:pStyle w:val="berschrift2"/>
       </w:pPr>
-      <w:bookmarkStart w:id="16" w:name="_Toc500083080"/>
+      <w:bookmarkStart w:id="17" w:name="_Toc500175367"/>
       <w:r>
         <w:t>Administrator Bereich</w:t>
       </w:r>
-      <w:bookmarkEnd w:id="16"/>
+      <w:bookmarkEnd w:id="17"/>
     </w:p>
     <w:p>
       <w:r>
@@ -4378,14 +4430,27 @@
       <w:r>
         <w:t xml:space="preserve">Abbildung </w:t>
       </w:r>
-      <w:fldSimple w:instr=" SEQ Abbildung \* ARABIC ">
-        <w:r>
-          <w:rPr>
-            <w:noProof/>
-          </w:rPr>
-          <w:t>1</w:t>
-        </w:r>
-      </w:fldSimple>
+      <w:r>
+        <w:fldChar w:fldCharType="begin"/>
+      </w:r>
+      <w:r>
+        <w:instrText xml:space="preserve"> SEQ Abbildung \* ARABIC </w:instrText>
+      </w:r>
+      <w:r>
+        <w:fldChar w:fldCharType="separate"/>
+      </w:r>
+      <w:r>
+        <w:rPr>
+          <w:noProof/>
+        </w:rPr>
+        <w:t>1</w:t>
+      </w:r>
+      <w:r>
+        <w:rPr>
+          <w:noProof/>
+        </w:rPr>
+        <w:fldChar w:fldCharType="end"/>
+      </w:r>
       <w:r>
         <w:t>2</w:t>
       </w:r>
@@ -4468,7 +4533,13 @@
     </w:p>
     <w:p>
       <w:r>
-        <w:t>Um Filme zu löschen kann der Anwender einen Film aus einer Liste der in der Datenbank hinterlegten Filme auswählen und diesen durch Auswahl der Schaltfläche „Löschen“ entfernen.</w:t>
+        <w:t>Um Filme zu löschen</w:t>
+      </w:r>
+      <w:r>
+        <w:t>,</w:t>
+      </w:r>
+      <w:r>
+        <w:t xml:space="preserve"> kann der Anwender einen Film aus einer Liste der in der Datenbank hinterlegten Filme auswählen und diesen durch Auswahl der Schaltfläche „Löschen“ entfernen.</w:t>
       </w:r>
     </w:p>
     <w:p>
@@ -4673,7 +4744,13 @@
     <w:p/>
     <w:p>
       <w:r>
-        <w:t>Beim Löschen von Vorstellungen muss der Anwender zunächst den Wochentag, dann einen Film der an diesem Tag gezeigt wird und schließlich die Uhrzeit und den Kinosaal auswählen. Wurde damit eine Vorstellung ausgewählt, so kann diese gelöscht werden.</w:t>
+        <w:t xml:space="preserve">Beim Löschen von Vorstellungen muss der Anwender zunächst den Wochentag, dann einen Film der an diesem Tag gezeigt wird und schließlich die Uhrzeit und den Kinosaal auswählen. Wurde damit eine Vorstellung ausgewählt, so kann diese </w:t>
+      </w:r>
+      <w:r>
+        <w:t xml:space="preserve">nun </w:t>
+      </w:r>
+      <w:r>
+        <w:t>gelöscht werden.</w:t>
       </w:r>
     </w:p>
     <w:p>
@@ -4743,14 +4820,14 @@
       <w:pPr>
         <w:pStyle w:val="berschrift2"/>
       </w:pPr>
-      <w:bookmarkStart w:id="17" w:name="_Toc500083081"/>
+      <w:bookmarkStart w:id="18" w:name="_Toc500175368"/>
       <w:r>
         <w:t>GUI</w:t>
       </w:r>
       <w:r>
         <w:t>-Landkarte</w:t>
       </w:r>
-      <w:bookmarkEnd w:id="17"/>
+      <w:bookmarkEnd w:id="18"/>
     </w:p>
     <w:p>
       <w:r>
@@ -4798,7 +4875,19 @@
         <w:t xml:space="preserve">der Kunde </w:t>
       </w:r>
       <w:r>
-        <w:t>jeweils abhängig von seiner vorher getroffenen Wahl</w:t>
+        <w:t xml:space="preserve">jeweils </w:t>
+      </w:r>
+      <w:r>
+        <w:t>abhängig von</w:t>
+      </w:r>
+      <w:r>
+        <w:t xml:space="preserve"> seiner </w:t>
+      </w:r>
+      <w:r>
+        <w:t>vorher</w:t>
+      </w:r>
+      <w:r>
+        <w:t xml:space="preserve"> getroffenen Wahl</w:t>
       </w:r>
       <w:r>
         <w:t xml:space="preserve"> </w:t>
@@ -5345,12 +5434,12 @@
       <w:pPr>
         <w:pStyle w:val="berschrift1"/>
       </w:pPr>
-      <w:bookmarkStart w:id="18" w:name="_Toc500083082"/>
+      <w:bookmarkStart w:id="19" w:name="_Toc500175369"/>
       <w:r>
         <w:lastRenderedPageBreak/>
         <w:t>Fachliches Datenmodell</w:t>
       </w:r>
-      <w:bookmarkEnd w:id="18"/>
+      <w:bookmarkEnd w:id="19"/>
     </w:p>
     <w:p>
       <w:r>
@@ -5483,9 +5572,9 @@
               </wp:anchor>
             </w:drawing>
           </mc:Choice>
-          <mc:Fallback xmlns:w16se="http://schemas.microsoft.com/office/word/2015/wordml/symex" xmlns:w16cid="http://schemas.microsoft.com/office/word/2016/wordml/cid" xmlns:am3d="http://schemas.microsoft.com/office/drawing/2017/model3d" xmlns:aink="http://schemas.microsoft.com/office/drawing/2016/ink" xmlns:cx8="http://schemas.microsoft.com/office/drawing/2016/5/14/chartex" xmlns:cx7="http://schemas.microsoft.com/office/drawing/2016/5/13/chartex" xmlns:cx6="http://schemas.microsoft.com/office/drawing/2016/5/12/chartex" xmlns:cx5="http://schemas.microsoft.com/office/drawing/2016/5/11/chartex" xmlns:cx4="http://schemas.microsoft.com/office/drawing/2016/5/10/chartex" xmlns:cx3="http://schemas.microsoft.com/office/drawing/2016/5/9/chartex" xmlns:cx2="http://schemas.microsoft.com/office/drawing/2015/10/21/chartex" xmlns:cx1="http://schemas.microsoft.com/office/drawing/2015/9/8/chartex" xmlns:cx="http://schemas.microsoft.com/office/drawing/2014/chartex">
+          <mc:Fallback>
             <w:pict>
-              <v:shapetype w14:anchorId="6C6BFF3A" id="_x0000_t202" coordsize="21600,21600" o:spt="202" path="m,l,21600r21600,l21600,xe">
+              <v:shapetype w14:anchorId="1B0EA6CE" id="_x0000_t202" coordsize="21600,21600" o:spt="202" path="m,l,21600r21600,l21600,xe">
                 <v:stroke joinstyle="miter"/>
                 <v:path gradientshapeok="t" o:connecttype="rect"/>
               </v:shapetype>
@@ -5585,11 +5674,17 @@
       <w:pPr>
         <w:pStyle w:val="berschrift1"/>
       </w:pPr>
-      <w:bookmarkStart w:id="19" w:name="_Toc500083083"/>
-      <w:r>
-        <w:t>Komponenten Struktur</w:t>
-      </w:r>
-      <w:bookmarkEnd w:id="19"/>
+      <w:bookmarkStart w:id="20" w:name="_Toc500175370"/>
+      <w:r>
+        <w:t>Komponenten</w:t>
+      </w:r>
+      <w:r>
+        <w:t>-</w:t>
+      </w:r>
+      <w:r>
+        <w:t>Struktur</w:t>
+      </w:r>
+      <w:bookmarkEnd w:id="20"/>
     </w:p>
     <w:p>
       <w:r>
@@ -5930,12 +6025,12 @@
       <w:pPr>
         <w:pStyle w:val="berschrift1"/>
       </w:pPr>
-      <w:bookmarkStart w:id="20" w:name="_Toc500083084"/>
+      <w:bookmarkStart w:id="21" w:name="_Toc500175371"/>
       <w:r>
         <w:lastRenderedPageBreak/>
         <w:t>Validierung</w:t>
       </w:r>
-      <w:bookmarkEnd w:id="20"/>
+      <w:bookmarkEnd w:id="21"/>
     </w:p>
     <w:p/>
     <w:p>
@@ -6278,12 +6373,12 @@
       <w:pPr>
         <w:pStyle w:val="berschrift1"/>
       </w:pPr>
-      <w:bookmarkStart w:id="21" w:name="_Toc500083085"/>
+      <w:bookmarkStart w:id="22" w:name="_Toc500175372"/>
       <w:r>
         <w:lastRenderedPageBreak/>
         <w:t>Aufteilung der Aufgaben</w:t>
       </w:r>
-      <w:bookmarkEnd w:id="21"/>
+      <w:bookmarkEnd w:id="22"/>
     </w:p>
     <w:p>
       <w:pPr>
@@ -6305,26 +6400,8 @@
           <w:b/>
           <w:u w:val="single"/>
         </w:rPr>
-        <w:t xml:space="preserve">Jonathan </w:t>
-      </w:r>
-      <w:proofErr w:type="spellStart"/>
-      <w:r>
-        <w:rPr>
-          <w:b/>
-          <w:u w:val="single"/>
-        </w:rPr>
-        <w:t>H</w:t>
-      </w:r>
-      <w:bookmarkStart w:id="22" w:name="_GoBack"/>
-      <w:bookmarkEnd w:id="22"/>
-      <w:r>
-        <w:rPr>
-          <w:b/>
-          <w:u w:val="single"/>
-        </w:rPr>
-        <w:t>amberger</w:t>
-      </w:r>
-      <w:proofErr w:type="spellEnd"/>
+        <w:t>Jonathan Hamberger</w:t>
+      </w:r>
     </w:p>
     <w:p>
       <w:pPr>
@@ -6374,7 +6451,25 @@
         </w:numPr>
       </w:pPr>
       <w:r>
-        <w:t>Validierung: Für Komponente jeweils notwendige Tests</w:t>
+        <w:t xml:space="preserve">Validierung: </w:t>
+      </w:r>
+      <w:r>
+        <w:t>Die f</w:t>
+      </w:r>
+      <w:r>
+        <w:t xml:space="preserve">ür </w:t>
+      </w:r>
+      <w:r>
+        <w:t xml:space="preserve">die </w:t>
+      </w:r>
+      <w:r>
+        <w:t>Komponente jeweils notwendige</w:t>
+      </w:r>
+      <w:r>
+        <w:t>n</w:t>
+      </w:r>
+      <w:r>
+        <w:t xml:space="preserve"> Tests</w:t>
       </w:r>
     </w:p>
     <w:p>
@@ -6454,7 +6549,10 @@
         </w:numPr>
       </w:pPr>
       <w:r>
-        <w:t>Validierung: Für Komponente jeweils notwendige Tests</w:t>
+        <w:t xml:space="preserve">Validierung: </w:t>
+      </w:r>
+      <w:r>
+        <w:t>Die für die Komponente jeweils notwendigen Tests</w:t>
       </w:r>
     </w:p>
     <w:p>
@@ -6522,7 +6620,10 @@
         </w:numPr>
       </w:pPr>
       <w:r>
-        <w:t>Validierung: Für Komponente jeweils notwendige Tests</w:t>
+        <w:t xml:space="preserve">Validierung: </w:t>
+      </w:r>
+      <w:r>
+        <w:t>Die für die Komponente jeweils notwendigen Tests</w:t>
       </w:r>
     </w:p>
     <w:p>
@@ -6533,6 +6634,9 @@
     <w:p>
       <w:r>
         <w:t xml:space="preserve">Die Datenbank wird in Kooperation aller Teammitglieder </w:t>
+      </w:r>
+      <w:r>
+        <w:t xml:space="preserve">gemeinsam </w:t>
       </w:r>
       <w:r>
         <w:t>umgesetzt.</w:t>
@@ -6563,7 +6667,7 @@
 </file>
 
 <file path=word/endnotes.xml><?xml version="1.0" encoding="utf-8"?>
-<w:endnotes xmlns:wpc="http://schemas.microsoft.com/office/word/2010/wordprocessingCanvas" xmlns:mo="http://schemas.microsoft.com/office/mac/office/2008/main" xmlns:mc="http://schemas.openxmlformats.org/markup-compatibility/2006" xmlns:mv="urn:schemas-microsoft-com:mac:vml" xmlns:o="urn:schemas-microsoft-com:office:office" xmlns:r="http://schemas.openxmlformats.org/officeDocument/2006/relationships" xmlns:m="http://schemas.openxmlformats.org/officeDocument/2006/math" xmlns:v="urn:schemas-microsoft-com:vml" xmlns:wp14="http://schemas.microsoft.com/office/word/2010/wordprocessingDrawing" xmlns:wp="http://schemas.openxmlformats.org/drawingml/2006/wordprocessingDrawing" xmlns:w10="urn:schemas-microsoft-com:office:word" xmlns:w="http://schemas.openxmlformats.org/wordprocessingml/2006/main" xmlns:w14="http://schemas.microsoft.com/office/word/2010/wordml" xmlns:w15="http://schemas.microsoft.com/office/word/2012/wordml" xmlns:wpg="http://schemas.microsoft.com/office/word/2010/wordprocessingGroup" xmlns:wpi="http://schemas.microsoft.com/office/word/2010/wordprocessingInk" xmlns:wne="http://schemas.microsoft.com/office/word/2006/wordml" xmlns:wps="http://schemas.microsoft.com/office/word/2010/wordprocessingShape" mc:Ignorable="w14 w15 wp14">
+<w:endnotes xmlns:wpc="http://schemas.microsoft.com/office/word/2010/wordprocessingCanvas" xmlns:cx="http://schemas.microsoft.com/office/drawing/2014/chartex" xmlns:cx1="http://schemas.microsoft.com/office/drawing/2015/9/8/chartex" xmlns:cx2="http://schemas.microsoft.com/office/drawing/2015/10/21/chartex" xmlns:cx3="http://schemas.microsoft.com/office/drawing/2016/5/9/chartex" xmlns:cx4="http://schemas.microsoft.com/office/drawing/2016/5/10/chartex" xmlns:cx5="http://schemas.microsoft.com/office/drawing/2016/5/11/chartex" xmlns:cx6="http://schemas.microsoft.com/office/drawing/2016/5/12/chartex" xmlns:cx7="http://schemas.microsoft.com/office/drawing/2016/5/13/chartex" xmlns:cx8="http://schemas.microsoft.com/office/drawing/2016/5/14/chartex" xmlns:mc="http://schemas.openxmlformats.org/markup-compatibility/2006" xmlns:aink="http://schemas.microsoft.com/office/drawing/2016/ink" xmlns:am3d="http://schemas.microsoft.com/office/drawing/2017/model3d" xmlns:o="urn:schemas-microsoft-com:office:office" xmlns:r="http://schemas.openxmlformats.org/officeDocument/2006/relationships" xmlns:m="http://schemas.openxmlformats.org/officeDocument/2006/math" xmlns:v="urn:schemas-microsoft-com:vml" xmlns:wp14="http://schemas.microsoft.com/office/word/2010/wordprocessingDrawing" xmlns:wp="http://schemas.openxmlformats.org/drawingml/2006/wordprocessingDrawing" xmlns:w10="urn:schemas-microsoft-com:office:word" xmlns:w="http://schemas.openxmlformats.org/wordprocessingml/2006/main" xmlns:w14="http://schemas.microsoft.com/office/word/2010/wordml" xmlns:w15="http://schemas.microsoft.com/office/word/2012/wordml" xmlns:w16cid="http://schemas.microsoft.com/office/word/2016/wordml/cid" xmlns:w16se="http://schemas.microsoft.com/office/word/2015/wordml/symex" xmlns:wpg="http://schemas.microsoft.com/office/word/2010/wordprocessingGroup" xmlns:wpi="http://schemas.microsoft.com/office/word/2010/wordprocessingInk" xmlns:wne="http://schemas.microsoft.com/office/word/2006/wordml" xmlns:wps="http://schemas.microsoft.com/office/word/2010/wordprocessingShape" mc:Ignorable="w14 w15 w16se w16cid wp14">
   <w:endnote w:type="separator" w:id="-1">
     <w:p>
       <w:pPr>
@@ -6588,7 +6692,7 @@
 </file>
 
 <file path=word/footer1.xml><?xml version="1.0" encoding="utf-8"?>
-<w:ftr xmlns:wpc="http://schemas.microsoft.com/office/word/2010/wordprocessingCanvas" xmlns:mo="http://schemas.microsoft.com/office/mac/office/2008/main" xmlns:mc="http://schemas.openxmlformats.org/markup-compatibility/2006" xmlns:mv="urn:schemas-microsoft-com:mac:vml" xmlns:o="urn:schemas-microsoft-com:office:office" xmlns:r="http://schemas.openxmlformats.org/officeDocument/2006/relationships" xmlns:m="http://schemas.openxmlformats.org/officeDocument/2006/math" xmlns:v="urn:schemas-microsoft-com:vml" xmlns:wp14="http://schemas.microsoft.com/office/word/2010/wordprocessingDrawing" xmlns:wp="http://schemas.openxmlformats.org/drawingml/2006/wordprocessingDrawing" xmlns:w10="urn:schemas-microsoft-com:office:word" xmlns:w="http://schemas.openxmlformats.org/wordprocessingml/2006/main" xmlns:w14="http://schemas.microsoft.com/office/word/2010/wordml" xmlns:w15="http://schemas.microsoft.com/office/word/2012/wordml" xmlns:wpg="http://schemas.microsoft.com/office/word/2010/wordprocessingGroup" xmlns:wpi="http://schemas.microsoft.com/office/word/2010/wordprocessingInk" xmlns:wne="http://schemas.microsoft.com/office/word/2006/wordml" xmlns:wps="http://schemas.microsoft.com/office/word/2010/wordprocessingShape" mc:Ignorable="w14 w15 wp14">
+<w:ftr xmlns:wpc="http://schemas.microsoft.com/office/word/2010/wordprocessingCanvas" xmlns:cx="http://schemas.microsoft.com/office/drawing/2014/chartex" xmlns:cx1="http://schemas.microsoft.com/office/drawing/2015/9/8/chartex" xmlns:cx2="http://schemas.microsoft.com/office/drawing/2015/10/21/chartex" xmlns:cx3="http://schemas.microsoft.com/office/drawing/2016/5/9/chartex" xmlns:cx4="http://schemas.microsoft.com/office/drawing/2016/5/10/chartex" xmlns:cx5="http://schemas.microsoft.com/office/drawing/2016/5/11/chartex" xmlns:cx6="http://schemas.microsoft.com/office/drawing/2016/5/12/chartex" xmlns:cx7="http://schemas.microsoft.com/office/drawing/2016/5/13/chartex" xmlns:cx8="http://schemas.microsoft.com/office/drawing/2016/5/14/chartex" xmlns:mc="http://schemas.openxmlformats.org/markup-compatibility/2006" xmlns:aink="http://schemas.microsoft.com/office/drawing/2016/ink" xmlns:am3d="http://schemas.microsoft.com/office/drawing/2017/model3d" xmlns:o="urn:schemas-microsoft-com:office:office" xmlns:r="http://schemas.openxmlformats.org/officeDocument/2006/relationships" xmlns:m="http://schemas.openxmlformats.org/officeDocument/2006/math" xmlns:v="urn:schemas-microsoft-com:vml" xmlns:wp14="http://schemas.microsoft.com/office/word/2010/wordprocessingDrawing" xmlns:wp="http://schemas.openxmlformats.org/drawingml/2006/wordprocessingDrawing" xmlns:w10="urn:schemas-microsoft-com:office:word" xmlns:w="http://schemas.openxmlformats.org/wordprocessingml/2006/main" xmlns:w14="http://schemas.microsoft.com/office/word/2010/wordml" xmlns:w15="http://schemas.microsoft.com/office/word/2012/wordml" xmlns:w16cid="http://schemas.microsoft.com/office/word/2016/wordml/cid" xmlns:w16se="http://schemas.microsoft.com/office/word/2015/wordml/symex" xmlns:wpg="http://schemas.microsoft.com/office/word/2010/wordprocessingGroup" xmlns:wpi="http://schemas.microsoft.com/office/word/2010/wordprocessingInk" xmlns:wne="http://schemas.microsoft.com/office/word/2006/wordml" xmlns:wps="http://schemas.microsoft.com/office/word/2010/wordprocessingShape" mc:Ignorable="w14 w15 w16se w16cid wp14">
   <w:sdt>
     <w:sdtPr>
       <w:id w:val="1470401406"/>
@@ -6618,7 +6722,7 @@
 </file>
 
 <file path=word/footer2.xml><?xml version="1.0" encoding="utf-8"?>
-<w:ftr xmlns:wpc="http://schemas.microsoft.com/office/word/2010/wordprocessingCanvas" xmlns:mo="http://schemas.microsoft.com/office/mac/office/2008/main" xmlns:mc="http://schemas.openxmlformats.org/markup-compatibility/2006" xmlns:mv="urn:schemas-microsoft-com:mac:vml" xmlns:o="urn:schemas-microsoft-com:office:office" xmlns:r="http://schemas.openxmlformats.org/officeDocument/2006/relationships" xmlns:m="http://schemas.openxmlformats.org/officeDocument/2006/math" xmlns:v="urn:schemas-microsoft-com:vml" xmlns:wp14="http://schemas.microsoft.com/office/word/2010/wordprocessingDrawing" xmlns:wp="http://schemas.openxmlformats.org/drawingml/2006/wordprocessingDrawing" xmlns:w10="urn:schemas-microsoft-com:office:word" xmlns:w="http://schemas.openxmlformats.org/wordprocessingml/2006/main" xmlns:w14="http://schemas.microsoft.com/office/word/2010/wordml" xmlns:w15="http://schemas.microsoft.com/office/word/2012/wordml" xmlns:wpg="http://schemas.microsoft.com/office/word/2010/wordprocessingGroup" xmlns:wpi="http://schemas.microsoft.com/office/word/2010/wordprocessingInk" xmlns:wne="http://schemas.microsoft.com/office/word/2006/wordml" xmlns:wps="http://schemas.microsoft.com/office/word/2010/wordprocessingShape" mc:Ignorable="w14 w15 wp14">
+<w:ftr xmlns:wpc="http://schemas.microsoft.com/office/word/2010/wordprocessingCanvas" xmlns:cx="http://schemas.microsoft.com/office/drawing/2014/chartex" xmlns:cx1="http://schemas.microsoft.com/office/drawing/2015/9/8/chartex" xmlns:cx2="http://schemas.microsoft.com/office/drawing/2015/10/21/chartex" xmlns:cx3="http://schemas.microsoft.com/office/drawing/2016/5/9/chartex" xmlns:cx4="http://schemas.microsoft.com/office/drawing/2016/5/10/chartex" xmlns:cx5="http://schemas.microsoft.com/office/drawing/2016/5/11/chartex" xmlns:cx6="http://schemas.microsoft.com/office/drawing/2016/5/12/chartex" xmlns:cx7="http://schemas.microsoft.com/office/drawing/2016/5/13/chartex" xmlns:cx8="http://schemas.microsoft.com/office/drawing/2016/5/14/chartex" xmlns:mc="http://schemas.openxmlformats.org/markup-compatibility/2006" xmlns:aink="http://schemas.microsoft.com/office/drawing/2016/ink" xmlns:am3d="http://schemas.microsoft.com/office/drawing/2017/model3d" xmlns:o="urn:schemas-microsoft-com:office:office" xmlns:r="http://schemas.openxmlformats.org/officeDocument/2006/relationships" xmlns:m="http://schemas.openxmlformats.org/officeDocument/2006/math" xmlns:v="urn:schemas-microsoft-com:vml" xmlns:wp14="http://schemas.microsoft.com/office/word/2010/wordprocessingDrawing" xmlns:wp="http://schemas.openxmlformats.org/drawingml/2006/wordprocessingDrawing" xmlns:w10="urn:schemas-microsoft-com:office:word" xmlns:w="http://schemas.openxmlformats.org/wordprocessingml/2006/main" xmlns:w14="http://schemas.microsoft.com/office/word/2010/wordml" xmlns:w15="http://schemas.microsoft.com/office/word/2012/wordml" xmlns:w16cid="http://schemas.microsoft.com/office/word/2016/wordml/cid" xmlns:w16se="http://schemas.microsoft.com/office/word/2015/wordml/symex" xmlns:wpg="http://schemas.microsoft.com/office/word/2010/wordprocessingGroup" xmlns:wpi="http://schemas.microsoft.com/office/word/2010/wordprocessingInk" xmlns:wne="http://schemas.microsoft.com/office/word/2006/wordml" xmlns:wps="http://schemas.microsoft.com/office/word/2010/wordprocessingShape" mc:Ignorable="w14 w15 w16se w16cid wp14">
   <w:sdt>
     <w:sdtPr>
       <w:id w:val="-1143267784"/>
@@ -6680,9 +6784,9 @@
                 </wp:inline>
               </w:drawing>
             </mc:Choice>
-            <mc:Fallback xmlns:w16se="http://schemas.microsoft.com/office/word/2015/wordml/symex" xmlns:w16cid="http://schemas.microsoft.com/office/word/2016/wordml/cid" xmlns:am3d="http://schemas.microsoft.com/office/drawing/2017/model3d" xmlns:aink="http://schemas.microsoft.com/office/drawing/2016/ink" xmlns:cx8="http://schemas.microsoft.com/office/drawing/2016/5/14/chartex" xmlns:cx7="http://schemas.microsoft.com/office/drawing/2016/5/13/chartex" xmlns:cx6="http://schemas.microsoft.com/office/drawing/2016/5/12/chartex" xmlns:cx5="http://schemas.microsoft.com/office/drawing/2016/5/11/chartex" xmlns:cx4="http://schemas.microsoft.com/office/drawing/2016/5/10/chartex" xmlns:cx3="http://schemas.microsoft.com/office/drawing/2016/5/9/chartex" xmlns:cx2="http://schemas.microsoft.com/office/drawing/2015/10/21/chartex" xmlns:cx1="http://schemas.microsoft.com/office/drawing/2015/9/8/chartex" xmlns:cx="http://schemas.microsoft.com/office/drawing/2014/chartex">
+            <mc:Fallback>
               <w:pict>
-                <v:shapetype w14:anchorId="72D9C430" id="_x0000_t110" coordsize="21600,21600" o:spt="110" path="m10800,l,10800,10800,21600,21600,10800xe">
+                <v:shapetype w14:anchorId="7A40C570" id="_x0000_t110" coordsize="21600,21600" o:spt="110" path="m10800,l,10800,10800,21600,21600,10800xe">
                   <v:stroke joinstyle="miter"/>
                   <v:path gradientshapeok="t" o:connecttype="rect" textboxrect="5400,5400,16200,16200"/>
                 </v:shapetype>
@@ -6713,7 +6817,7 @@
           <w:rPr>
             <w:noProof/>
           </w:rPr>
-          <w:t>17</w:t>
+          <w:t>19</w:t>
         </w:r>
         <w:r>
           <w:fldChar w:fldCharType="end"/>
@@ -6730,7 +6834,7 @@
 </file>
 
 <file path=word/footnotes.xml><?xml version="1.0" encoding="utf-8"?>
-<w:footnotes xmlns:wpc="http://schemas.microsoft.com/office/word/2010/wordprocessingCanvas" xmlns:mo="http://schemas.microsoft.com/office/mac/office/2008/main" xmlns:mc="http://schemas.openxmlformats.org/markup-compatibility/2006" xmlns:mv="urn:schemas-microsoft-com:mac:vml" xmlns:o="urn:schemas-microsoft-com:office:office" xmlns:r="http://schemas.openxmlformats.org/officeDocument/2006/relationships" xmlns:m="http://schemas.openxmlformats.org/officeDocument/2006/math" xmlns:v="urn:schemas-microsoft-com:vml" xmlns:wp14="http://schemas.microsoft.com/office/word/2010/wordprocessingDrawing" xmlns:wp="http://schemas.openxmlformats.org/drawingml/2006/wordprocessingDrawing" xmlns:w10="urn:schemas-microsoft-com:office:word" xmlns:w="http://schemas.openxmlformats.org/wordprocessingml/2006/main" xmlns:w14="http://schemas.microsoft.com/office/word/2010/wordml" xmlns:w15="http://schemas.microsoft.com/office/word/2012/wordml" xmlns:wpg="http://schemas.microsoft.com/office/word/2010/wordprocessingGroup" xmlns:wpi="http://schemas.microsoft.com/office/word/2010/wordprocessingInk" xmlns:wne="http://schemas.microsoft.com/office/word/2006/wordml" xmlns:wps="http://schemas.microsoft.com/office/word/2010/wordprocessingShape" mc:Ignorable="w14 w15 wp14">
+<w:footnotes xmlns:wpc="http://schemas.microsoft.com/office/word/2010/wordprocessingCanvas" xmlns:cx="http://schemas.microsoft.com/office/drawing/2014/chartex" xmlns:cx1="http://schemas.microsoft.com/office/drawing/2015/9/8/chartex" xmlns:cx2="http://schemas.microsoft.com/office/drawing/2015/10/21/chartex" xmlns:cx3="http://schemas.microsoft.com/office/drawing/2016/5/9/chartex" xmlns:cx4="http://schemas.microsoft.com/office/drawing/2016/5/10/chartex" xmlns:cx5="http://schemas.microsoft.com/office/drawing/2016/5/11/chartex" xmlns:cx6="http://schemas.microsoft.com/office/drawing/2016/5/12/chartex" xmlns:cx7="http://schemas.microsoft.com/office/drawing/2016/5/13/chartex" xmlns:cx8="http://schemas.microsoft.com/office/drawing/2016/5/14/chartex" xmlns:mc="http://schemas.openxmlformats.org/markup-compatibility/2006" xmlns:aink="http://schemas.microsoft.com/office/drawing/2016/ink" xmlns:am3d="http://schemas.microsoft.com/office/drawing/2017/model3d" xmlns:o="urn:schemas-microsoft-com:office:office" xmlns:r="http://schemas.openxmlformats.org/officeDocument/2006/relationships" xmlns:m="http://schemas.openxmlformats.org/officeDocument/2006/math" xmlns:v="urn:schemas-microsoft-com:vml" xmlns:wp14="http://schemas.microsoft.com/office/word/2010/wordprocessingDrawing" xmlns:wp="http://schemas.openxmlformats.org/drawingml/2006/wordprocessingDrawing" xmlns:w10="urn:schemas-microsoft-com:office:word" xmlns:w="http://schemas.openxmlformats.org/wordprocessingml/2006/main" xmlns:w14="http://schemas.microsoft.com/office/word/2010/wordml" xmlns:w15="http://schemas.microsoft.com/office/word/2012/wordml" xmlns:w16cid="http://schemas.microsoft.com/office/word/2016/wordml/cid" xmlns:w16se="http://schemas.microsoft.com/office/word/2015/wordml/symex" xmlns:wpg="http://schemas.microsoft.com/office/word/2010/wordprocessingGroup" xmlns:wpi="http://schemas.microsoft.com/office/word/2010/wordprocessingInk" xmlns:wne="http://schemas.microsoft.com/office/word/2006/wordml" xmlns:wps="http://schemas.microsoft.com/office/word/2010/wordprocessingShape" mc:Ignorable="w14 w15 w16se w16cid wp14">
   <w:footnote w:type="separator" w:id="-1">
     <w:p>
       <w:pPr>
@@ -6755,7 +6859,7 @@
 </file>
 
 <file path=word/header1.xml><?xml version="1.0" encoding="utf-8"?>
-<w:hdr xmlns:wpc="http://schemas.microsoft.com/office/word/2010/wordprocessingCanvas" xmlns:mo="http://schemas.microsoft.com/office/mac/office/2008/main" xmlns:mc="http://schemas.openxmlformats.org/markup-compatibility/2006" xmlns:mv="urn:schemas-microsoft-com:mac:vml" xmlns:o="urn:schemas-microsoft-com:office:office" xmlns:r="http://schemas.openxmlformats.org/officeDocument/2006/relationships" xmlns:m="http://schemas.openxmlformats.org/officeDocument/2006/math" xmlns:v="urn:schemas-microsoft-com:vml" xmlns:wp14="http://schemas.microsoft.com/office/word/2010/wordprocessingDrawing" xmlns:wp="http://schemas.openxmlformats.org/drawingml/2006/wordprocessingDrawing" xmlns:w10="urn:schemas-microsoft-com:office:word" xmlns:w="http://schemas.openxmlformats.org/wordprocessingml/2006/main" xmlns:w14="http://schemas.microsoft.com/office/word/2010/wordml" xmlns:w15="http://schemas.microsoft.com/office/word/2012/wordml" xmlns:wpg="http://schemas.microsoft.com/office/word/2010/wordprocessingGroup" xmlns:wpi="http://schemas.microsoft.com/office/word/2010/wordprocessingInk" xmlns:wne="http://schemas.microsoft.com/office/word/2006/wordml" xmlns:wps="http://schemas.microsoft.com/office/word/2010/wordprocessingShape" mc:Ignorable="w14 w15 wp14">
+<w:hdr xmlns:wpc="http://schemas.microsoft.com/office/word/2010/wordprocessingCanvas" xmlns:cx="http://schemas.microsoft.com/office/drawing/2014/chartex" xmlns:cx1="http://schemas.microsoft.com/office/drawing/2015/9/8/chartex" xmlns:cx2="http://schemas.microsoft.com/office/drawing/2015/10/21/chartex" xmlns:cx3="http://schemas.microsoft.com/office/drawing/2016/5/9/chartex" xmlns:cx4="http://schemas.microsoft.com/office/drawing/2016/5/10/chartex" xmlns:cx5="http://schemas.microsoft.com/office/drawing/2016/5/11/chartex" xmlns:cx6="http://schemas.microsoft.com/office/drawing/2016/5/12/chartex" xmlns:cx7="http://schemas.microsoft.com/office/drawing/2016/5/13/chartex" xmlns:cx8="http://schemas.microsoft.com/office/drawing/2016/5/14/chartex" xmlns:mc="http://schemas.openxmlformats.org/markup-compatibility/2006" xmlns:aink="http://schemas.microsoft.com/office/drawing/2016/ink" xmlns:am3d="http://schemas.microsoft.com/office/drawing/2017/model3d" xmlns:o="urn:schemas-microsoft-com:office:office" xmlns:r="http://schemas.openxmlformats.org/officeDocument/2006/relationships" xmlns:m="http://schemas.openxmlformats.org/officeDocument/2006/math" xmlns:v="urn:schemas-microsoft-com:vml" xmlns:wp14="http://schemas.microsoft.com/office/word/2010/wordprocessingDrawing" xmlns:wp="http://schemas.openxmlformats.org/drawingml/2006/wordprocessingDrawing" xmlns:w10="urn:schemas-microsoft-com:office:word" xmlns:w="http://schemas.openxmlformats.org/wordprocessingml/2006/main" xmlns:w14="http://schemas.microsoft.com/office/word/2010/wordml" xmlns:w15="http://schemas.microsoft.com/office/word/2012/wordml" xmlns:w16cid="http://schemas.microsoft.com/office/word/2016/wordml/cid" xmlns:w16se="http://schemas.microsoft.com/office/word/2015/wordml/symex" xmlns:wpg="http://schemas.microsoft.com/office/word/2010/wordprocessingGroup" xmlns:wpi="http://schemas.microsoft.com/office/word/2010/wordprocessingInk" xmlns:wne="http://schemas.microsoft.com/office/word/2006/wordml" xmlns:wps="http://schemas.microsoft.com/office/word/2010/wordprocessingShape" mc:Ignorable="w14 w15 w16se w16cid wp14">
   <w:p>
     <w:pPr>
       <w:pStyle w:val="Kopfzeile"/>
@@ -6818,7 +6922,7 @@
 </file>
 
 <file path=word/header2.xml><?xml version="1.0" encoding="utf-8"?>
-<w:hdr xmlns:wpc="http://schemas.microsoft.com/office/word/2010/wordprocessingCanvas" xmlns:mo="http://schemas.microsoft.com/office/mac/office/2008/main" xmlns:mc="http://schemas.openxmlformats.org/markup-compatibility/2006" xmlns:mv="urn:schemas-microsoft-com:mac:vml" xmlns:o="urn:schemas-microsoft-com:office:office" xmlns:r="http://schemas.openxmlformats.org/officeDocument/2006/relationships" xmlns:m="http://schemas.openxmlformats.org/officeDocument/2006/math" xmlns:v="urn:schemas-microsoft-com:vml" xmlns:wp14="http://schemas.microsoft.com/office/word/2010/wordprocessingDrawing" xmlns:wp="http://schemas.openxmlformats.org/drawingml/2006/wordprocessingDrawing" xmlns:w10="urn:schemas-microsoft-com:office:word" xmlns:w="http://schemas.openxmlformats.org/wordprocessingml/2006/main" xmlns:w14="http://schemas.microsoft.com/office/word/2010/wordml" xmlns:w15="http://schemas.microsoft.com/office/word/2012/wordml" xmlns:wpg="http://schemas.microsoft.com/office/word/2010/wordprocessingGroup" xmlns:wpi="http://schemas.microsoft.com/office/word/2010/wordprocessingInk" xmlns:wne="http://schemas.microsoft.com/office/word/2006/wordml" xmlns:wps="http://schemas.microsoft.com/office/word/2010/wordprocessingShape" mc:Ignorable="w14 w15 wp14">
+<w:hdr xmlns:wpc="http://schemas.microsoft.com/office/word/2010/wordprocessingCanvas" xmlns:cx="http://schemas.microsoft.com/office/drawing/2014/chartex" xmlns:cx1="http://schemas.microsoft.com/office/drawing/2015/9/8/chartex" xmlns:cx2="http://schemas.microsoft.com/office/drawing/2015/10/21/chartex" xmlns:cx3="http://schemas.microsoft.com/office/drawing/2016/5/9/chartex" xmlns:cx4="http://schemas.microsoft.com/office/drawing/2016/5/10/chartex" xmlns:cx5="http://schemas.microsoft.com/office/drawing/2016/5/11/chartex" xmlns:cx6="http://schemas.microsoft.com/office/drawing/2016/5/12/chartex" xmlns:cx7="http://schemas.microsoft.com/office/drawing/2016/5/13/chartex" xmlns:cx8="http://schemas.microsoft.com/office/drawing/2016/5/14/chartex" xmlns:mc="http://schemas.openxmlformats.org/markup-compatibility/2006" xmlns:aink="http://schemas.microsoft.com/office/drawing/2016/ink" xmlns:am3d="http://schemas.microsoft.com/office/drawing/2017/model3d" xmlns:o="urn:schemas-microsoft-com:office:office" xmlns:r="http://schemas.openxmlformats.org/officeDocument/2006/relationships" xmlns:m="http://schemas.openxmlformats.org/officeDocument/2006/math" xmlns:v="urn:schemas-microsoft-com:vml" xmlns:wp14="http://schemas.microsoft.com/office/word/2010/wordprocessingDrawing" xmlns:wp="http://schemas.openxmlformats.org/drawingml/2006/wordprocessingDrawing" xmlns:w10="urn:schemas-microsoft-com:office:word" xmlns:w="http://schemas.openxmlformats.org/wordprocessingml/2006/main" xmlns:w14="http://schemas.microsoft.com/office/word/2010/wordml" xmlns:w15="http://schemas.microsoft.com/office/word/2012/wordml" xmlns:w16cid="http://schemas.microsoft.com/office/word/2016/wordml/cid" xmlns:w16se="http://schemas.microsoft.com/office/word/2015/wordml/symex" xmlns:wpg="http://schemas.microsoft.com/office/word/2010/wordprocessingGroup" xmlns:wpi="http://schemas.microsoft.com/office/word/2010/wordprocessingInk" xmlns:wne="http://schemas.microsoft.com/office/word/2006/wordml" xmlns:wps="http://schemas.microsoft.com/office/word/2010/wordprocessingShape" mc:Ignorable="w14 w15 w16se w16cid wp14">
   <w:p>
     <w:pPr>
       <w:pStyle w:val="Kopfzeile"/>
@@ -6899,8 +7003,8 @@
 </file>
 
 <file path=word/numbering.xml><?xml version="1.0" encoding="utf-8"?>
-<w:numbering xmlns:wpc="http://schemas.microsoft.com/office/word/2010/wordprocessingCanvas" xmlns:mo="http://schemas.microsoft.com/office/mac/office/2008/main" xmlns:mc="http://schemas.openxmlformats.org/markup-compatibility/2006" xmlns:mv="urn:schemas-microsoft-com:mac:vml" xmlns:o="urn:schemas-microsoft-com:office:office" xmlns:r="http://schemas.openxmlformats.org/officeDocument/2006/relationships" xmlns:m="http://schemas.openxmlformats.org/officeDocument/2006/math" xmlns:v="urn:schemas-microsoft-com:vml" xmlns:wp14="http://schemas.microsoft.com/office/word/2010/wordprocessingDrawing" xmlns:wp="http://schemas.openxmlformats.org/drawingml/2006/wordprocessingDrawing" xmlns:w10="urn:schemas-microsoft-com:office:word" xmlns:w="http://schemas.openxmlformats.org/wordprocessingml/2006/main" xmlns:w14="http://schemas.microsoft.com/office/word/2010/wordml" xmlns:w15="http://schemas.microsoft.com/office/word/2012/wordml" xmlns:wpg="http://schemas.microsoft.com/office/word/2010/wordprocessingGroup" xmlns:wpi="http://schemas.microsoft.com/office/word/2010/wordprocessingInk" xmlns:wne="http://schemas.microsoft.com/office/word/2006/wordml" xmlns:wps="http://schemas.microsoft.com/office/word/2010/wordprocessingShape" mc:Ignorable="w14 w15 wp14">
-  <w:abstractNum w:abstractNumId="0">
+<w:numbering xmlns:wpc="http://schemas.microsoft.com/office/word/2010/wordprocessingCanvas" xmlns:cx="http://schemas.microsoft.com/office/drawing/2014/chartex" xmlns:cx1="http://schemas.microsoft.com/office/drawing/2015/9/8/chartex" xmlns:cx2="http://schemas.microsoft.com/office/drawing/2015/10/21/chartex" xmlns:cx3="http://schemas.microsoft.com/office/drawing/2016/5/9/chartex" xmlns:cx4="http://schemas.microsoft.com/office/drawing/2016/5/10/chartex" xmlns:cx5="http://schemas.microsoft.com/office/drawing/2016/5/11/chartex" xmlns:cx6="http://schemas.microsoft.com/office/drawing/2016/5/12/chartex" xmlns:cx7="http://schemas.microsoft.com/office/drawing/2016/5/13/chartex" xmlns:cx8="http://schemas.microsoft.com/office/drawing/2016/5/14/chartex" xmlns:mc="http://schemas.openxmlformats.org/markup-compatibility/2006" xmlns:aink="http://schemas.microsoft.com/office/drawing/2016/ink" xmlns:am3d="http://schemas.microsoft.com/office/drawing/2017/model3d" xmlns:o="urn:schemas-microsoft-com:office:office" xmlns:r="http://schemas.openxmlformats.org/officeDocument/2006/relationships" xmlns:m="http://schemas.openxmlformats.org/officeDocument/2006/math" xmlns:v="urn:schemas-microsoft-com:vml" xmlns:wp14="http://schemas.microsoft.com/office/word/2010/wordprocessingDrawing" xmlns:wp="http://schemas.openxmlformats.org/drawingml/2006/wordprocessingDrawing" xmlns:w10="urn:schemas-microsoft-com:office:word" xmlns:w="http://schemas.openxmlformats.org/wordprocessingml/2006/main" xmlns:w14="http://schemas.microsoft.com/office/word/2010/wordml" xmlns:w15="http://schemas.microsoft.com/office/word/2012/wordml" xmlns:w16cid="http://schemas.microsoft.com/office/word/2016/wordml/cid" xmlns:w16se="http://schemas.microsoft.com/office/word/2015/wordml/symex" xmlns:wpg="http://schemas.microsoft.com/office/word/2010/wordprocessingGroup" xmlns:wpi="http://schemas.microsoft.com/office/word/2010/wordprocessingInk" xmlns:wne="http://schemas.microsoft.com/office/word/2006/wordml" xmlns:wps="http://schemas.microsoft.com/office/word/2010/wordprocessingShape" mc:Ignorable="w14 w15 w16se w16cid wp14">
+  <w:abstractNum w:abstractNumId="0" w15:restartNumberingAfterBreak="0">
     <w:nsid w:val="1FA831C3"/>
     <w:multiLevelType w:val="hybridMultilevel"/>
     <w:tmpl w:val="A68A7878"/>
@@ -6986,7 +7090,7 @@
       </w:pPr>
     </w:lvl>
   </w:abstractNum>
-  <w:abstractNum w:abstractNumId="1">
+  <w:abstractNum w:abstractNumId="1" w15:restartNumberingAfterBreak="0">
     <w:nsid w:val="2109136C"/>
     <w:multiLevelType w:val="hybridMultilevel"/>
     <w:tmpl w:val="80387144"/>
@@ -7099,7 +7203,7 @@
       </w:rPr>
     </w:lvl>
   </w:abstractNum>
-  <w:abstractNum w:abstractNumId="2">
+  <w:abstractNum w:abstractNumId="2" w15:restartNumberingAfterBreak="0">
     <w:nsid w:val="2E29143D"/>
     <w:multiLevelType w:val="hybridMultilevel"/>
     <w:tmpl w:val="52BEDD06"/>
@@ -7212,7 +7316,7 @@
       </w:rPr>
     </w:lvl>
   </w:abstractNum>
-  <w:abstractNum w:abstractNumId="3">
+  <w:abstractNum w:abstractNumId="3" w15:restartNumberingAfterBreak="0">
     <w:nsid w:val="31F00357"/>
     <w:multiLevelType w:val="hybridMultilevel"/>
     <w:tmpl w:val="C090EF64"/>
@@ -7325,7 +7429,7 @@
       </w:rPr>
     </w:lvl>
   </w:abstractNum>
-  <w:abstractNum w:abstractNumId="4">
+  <w:abstractNum w:abstractNumId="4" w15:restartNumberingAfterBreak="0">
     <w:nsid w:val="519F7643"/>
     <w:multiLevelType w:val="hybridMultilevel"/>
     <w:tmpl w:val="670A75BE"/>
@@ -7438,7 +7542,7 @@
       </w:rPr>
     </w:lvl>
   </w:abstractNum>
-  <w:abstractNum w:abstractNumId="5">
+  <w:abstractNum w:abstractNumId="5" w15:restartNumberingAfterBreak="0">
     <w:nsid w:val="5EAB0A42"/>
     <w:multiLevelType w:val="hybridMultilevel"/>
     <w:tmpl w:val="8B42081C"/>
@@ -7551,7 +7655,7 @@
       </w:rPr>
     </w:lvl>
   </w:abstractNum>
-  <w:abstractNum w:abstractNumId="6">
+  <w:abstractNum w:abstractNumId="6" w15:restartNumberingAfterBreak="0">
     <w:nsid w:val="62AC23A9"/>
     <w:multiLevelType w:val="hybridMultilevel"/>
     <w:tmpl w:val="2DF8006A"/>
@@ -7664,7 +7768,7 @@
       </w:rPr>
     </w:lvl>
   </w:abstractNum>
-  <w:abstractNum w:abstractNumId="7">
+  <w:abstractNum w:abstractNumId="7" w15:restartNumberingAfterBreak="0">
     <w:nsid w:val="683226AB"/>
     <w:multiLevelType w:val="hybridMultilevel"/>
     <w:tmpl w:val="45E86BC0"/>
@@ -7750,7 +7854,7 @@
       </w:pPr>
     </w:lvl>
   </w:abstractNum>
-  <w:abstractNum w:abstractNumId="8">
+  <w:abstractNum w:abstractNumId="8" w15:restartNumberingAfterBreak="0">
     <w:nsid w:val="6C6F1CE8"/>
     <w:multiLevelType w:val="multilevel"/>
     <w:tmpl w:val="9524F17E"/>
@@ -7948,7 +8052,7 @@
 </file>
 
 <file path=word/styles.xml><?xml version="1.0" encoding="utf-8"?>
-<w:styles xmlns:mc="http://schemas.openxmlformats.org/markup-compatibility/2006" xmlns:r="http://schemas.openxmlformats.org/officeDocument/2006/relationships" xmlns:w="http://schemas.openxmlformats.org/wordprocessingml/2006/main" xmlns:w14="http://schemas.microsoft.com/office/word/2010/wordml" xmlns:w15="http://schemas.microsoft.com/office/word/2012/wordml" mc:Ignorable="w14 w15">
+<w:styles xmlns:mc="http://schemas.openxmlformats.org/markup-compatibility/2006" xmlns:r="http://schemas.openxmlformats.org/officeDocument/2006/relationships" xmlns:w="http://schemas.openxmlformats.org/wordprocessingml/2006/main" xmlns:w14="http://schemas.microsoft.com/office/word/2010/wordml" xmlns:w15="http://schemas.microsoft.com/office/word/2012/wordml" xmlns:w16cid="http://schemas.microsoft.com/office/word/2016/wordml/cid" xmlns:w16se="http://schemas.microsoft.com/office/word/2015/wordml/symex" mc:Ignorable="w14 w15 w16se w16cid">
   <w:docDefaults>
     <w:rPrDefault>
       <w:rPr>
@@ -7971,7 +8075,7 @@
       </w:pPr>
     </w:pPrDefault>
   </w:docDefaults>
-  <w:latentStyles w:defLockedState="0" w:defUIPriority="99" w:defSemiHidden="0" w:defUnhideWhenUsed="0" w:defQFormat="0" w:count="382">
+  <w:latentStyles w:defLockedState="0" w:defUIPriority="99" w:defSemiHidden="0" w:defUnhideWhenUsed="0" w:defQFormat="0" w:count="375">
     <w:lsdException w:name="Normal" w:uiPriority="0" w:qFormat="1"/>
     <w:lsdException w:name="heading 1" w:uiPriority="9" w:qFormat="1"/>
     <w:lsdException w:name="heading 2" w:semiHidden="1" w:uiPriority="9" w:unhideWhenUsed="1" w:qFormat="1"/>
@@ -8691,7 +8795,6 @@
     <w:tblPr>
       <w:tblStyleRowBandSize w:val="1"/>
       <w:tblStyleColBandSize w:val="1"/>
-      <w:tblInd w:w="0" w:type="dxa"/>
       <w:tblCellMar>
         <w:top w:w="96" w:type="dxa"/>
         <w:left w:w="170" w:type="dxa"/>
@@ -8796,7 +8899,6 @@
     <w:tblPr>
       <w:tblStyleRowBandSize w:val="1"/>
       <w:tblStyleColBandSize w:val="1"/>
-      <w:tblInd w:w="0" w:type="dxa"/>
       <w:tblCellMar>
         <w:top w:w="96" w:type="dxa"/>
         <w:left w:w="170" w:type="dxa"/>
@@ -8901,7 +9003,6 @@
     <w:tblPr>
       <w:tblStyleRowBandSize w:val="1"/>
       <w:tblStyleColBandSize w:val="1"/>
-      <w:tblInd w:w="0" w:type="dxa"/>
       <w:tblCellMar>
         <w:top w:w="96" w:type="dxa"/>
         <w:left w:w="170" w:type="dxa"/>
@@ -9006,7 +9107,6 @@
     <w:tblPr>
       <w:tblStyleRowBandSize w:val="1"/>
       <w:tblStyleColBandSize w:val="1"/>
-      <w:tblInd w:w="0" w:type="dxa"/>
       <w:tblCellMar>
         <w:top w:w="96" w:type="dxa"/>
         <w:left w:w="170" w:type="dxa"/>
@@ -9111,7 +9211,6 @@
     <w:tblPr>
       <w:tblStyleRowBandSize w:val="1"/>
       <w:tblStyleColBandSize w:val="1"/>
-      <w:tblInd w:w="0" w:type="dxa"/>
       <w:tblCellMar>
         <w:top w:w="96" w:type="dxa"/>
         <w:left w:w="170" w:type="dxa"/>
@@ -9216,7 +9315,6 @@
     <w:tblPr>
       <w:tblStyleRowBandSize w:val="1"/>
       <w:tblStyleColBandSize w:val="1"/>
-      <w:tblInd w:w="0" w:type="dxa"/>
       <w:tblCellMar>
         <w:top w:w="96" w:type="dxa"/>
         <w:left w:w="170" w:type="dxa"/>
@@ -9321,7 +9419,6 @@
     <w:tblPr>
       <w:tblStyleRowBandSize w:val="1"/>
       <w:tblStyleColBandSize w:val="1"/>
-      <w:tblInd w:w="0" w:type="dxa"/>
       <w:tblCellMar>
         <w:top w:w="96" w:type="dxa"/>
         <w:left w:w="170" w:type="dxa"/>
@@ -9420,7 +9517,6 @@
     <w:tblPr>
       <w:tblStyleRowBandSize w:val="1"/>
       <w:tblStyleColBandSize w:val="1"/>
-      <w:tblInd w:w="0" w:type="dxa"/>
       <w:tblBorders>
         <w:top w:val="single" w:sz="4" w:space="0" w:color="D9D9D9"/>
         <w:left w:val="single" w:sz="4" w:space="0" w:color="D9D9D9"/>
@@ -9515,7 +9611,6 @@
     <w:tblPr>
       <w:tblStyleRowBandSize w:val="1"/>
       <w:tblStyleColBandSize w:val="1"/>
-      <w:tblInd w:w="0" w:type="dxa"/>
       <w:tblBorders>
         <w:top w:val="single" w:sz="4" w:space="0" w:color="B8CCE4"/>
         <w:left w:val="single" w:sz="4" w:space="0" w:color="B8CCE4"/>
@@ -9610,7 +9705,6 @@
     <w:tblPr>
       <w:tblStyleRowBandSize w:val="1"/>
       <w:tblStyleColBandSize w:val="1"/>
-      <w:tblInd w:w="0" w:type="dxa"/>
       <w:tblBorders>
         <w:top w:val="single" w:sz="4" w:space="0" w:color="E5B8B7"/>
         <w:left w:val="single" w:sz="4" w:space="0" w:color="E5B8B7"/>
@@ -9705,7 +9799,6 @@
     <w:tblPr>
       <w:tblStyleRowBandSize w:val="1"/>
       <w:tblStyleColBandSize w:val="1"/>
-      <w:tblInd w:w="0" w:type="dxa"/>
       <w:tblBorders>
         <w:top w:val="single" w:sz="4" w:space="0" w:color="D6E3BC"/>
         <w:left w:val="single" w:sz="4" w:space="0" w:color="D6E3BC"/>
@@ -9800,7 +9893,6 @@
     <w:tblPr>
       <w:tblStyleRowBandSize w:val="1"/>
       <w:tblStyleColBandSize w:val="1"/>
-      <w:tblInd w:w="0" w:type="dxa"/>
       <w:tblBorders>
         <w:top w:val="single" w:sz="4" w:space="0" w:color="CCC0D9"/>
         <w:left w:val="single" w:sz="4" w:space="0" w:color="CCC0D9"/>
@@ -9895,7 +9987,6 @@
     <w:tblPr>
       <w:tblStyleRowBandSize w:val="1"/>
       <w:tblStyleColBandSize w:val="1"/>
-      <w:tblInd w:w="0" w:type="dxa"/>
       <w:tblBorders>
         <w:top w:val="single" w:sz="4" w:space="0" w:color="B6DDE8"/>
         <w:left w:val="single" w:sz="4" w:space="0" w:color="B6DDE8"/>
@@ -9990,7 +10081,6 @@
     <w:tblPr>
       <w:tblStyleRowBandSize w:val="1"/>
       <w:tblStyleColBandSize w:val="1"/>
-      <w:tblInd w:w="0" w:type="dxa"/>
       <w:tblBorders>
         <w:top w:val="single" w:sz="4" w:space="0" w:color="FBD4B4"/>
         <w:left w:val="single" w:sz="4" w:space="0" w:color="FBD4B4"/>
@@ -10091,7 +10181,6 @@
     <w:tblPr>
       <w:tblStyleRowBandSize w:val="1"/>
       <w:tblStyleColBandSize w:val="1"/>
-      <w:tblInd w:w="0" w:type="dxa"/>
       <w:tblBorders>
         <w:top w:val="single" w:sz="4" w:space="0" w:color="595959"/>
         <w:left w:val="single" w:sz="4" w:space="0" w:color="595959"/>
@@ -10204,7 +10293,6 @@
     <w:tblPr>
       <w:tblStyleRowBandSize w:val="1"/>
       <w:tblStyleColBandSize w:val="1"/>
-      <w:tblInd w:w="0" w:type="dxa"/>
       <w:tblBorders>
         <w:top w:val="single" w:sz="4" w:space="0" w:color="1F497D"/>
         <w:left w:val="single" w:sz="4" w:space="0" w:color="1F497D"/>
@@ -10317,7 +10405,6 @@
     <w:tblPr>
       <w:tblStyleRowBandSize w:val="1"/>
       <w:tblStyleColBandSize w:val="1"/>
-      <w:tblInd w:w="0" w:type="dxa"/>
       <w:tblBorders>
         <w:top w:val="single" w:sz="4" w:space="0" w:color="C0504D"/>
         <w:left w:val="single" w:sz="4" w:space="0" w:color="C0504D"/>
@@ -10430,7 +10517,6 @@
     <w:tblPr>
       <w:tblStyleRowBandSize w:val="1"/>
       <w:tblStyleColBandSize w:val="1"/>
-      <w:tblInd w:w="0" w:type="dxa"/>
       <w:tblBorders>
         <w:top w:val="single" w:sz="4" w:space="0" w:color="76923C"/>
         <w:left w:val="single" w:sz="4" w:space="0" w:color="76923C"/>
@@ -10543,7 +10629,6 @@
     <w:tblPr>
       <w:tblStyleRowBandSize w:val="1"/>
       <w:tblStyleColBandSize w:val="1"/>
-      <w:tblInd w:w="0" w:type="dxa"/>
       <w:tblBorders>
         <w:top w:val="single" w:sz="4" w:space="0" w:color="8064A2"/>
         <w:left w:val="single" w:sz="4" w:space="0" w:color="8064A2"/>
@@ -10656,7 +10741,6 @@
     <w:tblPr>
       <w:tblStyleRowBandSize w:val="1"/>
       <w:tblStyleColBandSize w:val="1"/>
-      <w:tblInd w:w="0" w:type="dxa"/>
       <w:tblBorders>
         <w:top w:val="single" w:sz="4" w:space="0" w:color="31849B"/>
         <w:left w:val="single" w:sz="4" w:space="0" w:color="31849B"/>
@@ -10769,7 +10853,6 @@
     <w:tblPr>
       <w:tblStyleRowBandSize w:val="1"/>
       <w:tblStyleColBandSize w:val="1"/>
-      <w:tblInd w:w="0" w:type="dxa"/>
       <w:tblBorders>
         <w:top w:val="single" w:sz="4" w:space="0" w:color="E36C0A"/>
         <w:left w:val="single" w:sz="4" w:space="0" w:color="E36C0A"/>
@@ -10942,7 +11025,6 @@
       <w:spacing w:after="0" w:line="240" w:lineRule="auto"/>
     </w:pPr>
     <w:tblPr>
-      <w:tblInd w:w="0" w:type="dxa"/>
       <w:tblBorders>
         <w:top w:val="single" w:sz="4" w:space="0" w:color="000000"/>
         <w:left w:val="single" w:sz="4" w:space="0" w:color="000000"/>
@@ -10951,12 +11033,6 @@
         <w:insideH w:val="single" w:sz="4" w:space="0" w:color="000000"/>
         <w:insideV w:val="single" w:sz="4" w:space="0" w:color="000000"/>
       </w:tblBorders>
-      <w:tblCellMar>
-        <w:top w:w="0" w:type="dxa"/>
-        <w:left w:w="108" w:type="dxa"/>
-        <w:bottom w:w="0" w:type="dxa"/>
-        <w:right w:w="108" w:type="dxa"/>
-      </w:tblCellMar>
     </w:tblPr>
   </w:style>
   <w:style w:type="paragraph" w:styleId="Titel">
@@ -11032,7 +11108,7 @@
       <w:spacing w:after="100"/>
     </w:pPr>
   </w:style>
-  <w:style w:type="character" w:styleId="Link">
+  <w:style w:type="character" w:styleId="Hyperlink">
     <w:name w:val="Hyperlink"/>
     <w:basedOn w:val="Absatz-Standardschriftart"/>
     <w:uiPriority w:val="99"/>
@@ -11120,7 +11196,7 @@
       <w:ind w:left="220"/>
     </w:pPr>
   </w:style>
-  <w:style w:type="character" w:styleId="Intensivhervorheb">
+  <w:style w:type="character" w:styleId="IntensiveHervorhebung">
     <w:name w:val="Intense Emphasis"/>
     <w:basedOn w:val="Absatz-Standardschriftart"/>
     <w:uiPriority w:val="21"/>
@@ -11232,17 +11308,10 @@
     <w:tblPr>
       <w:tblStyleRowBandSize w:val="1"/>
       <w:tblStyleColBandSize w:val="1"/>
-      <w:tblInd w:w="0" w:type="dxa"/>
       <w:tblBorders>
         <w:top w:val="single" w:sz="8" w:space="0" w:color="4F81BD" w:themeColor="accent1"/>
         <w:bottom w:val="single" w:sz="8" w:space="0" w:color="4F81BD" w:themeColor="accent1"/>
       </w:tblBorders>
-      <w:tblCellMar>
-        <w:top w:w="0" w:type="dxa"/>
-        <w:left w:w="108" w:type="dxa"/>
-        <w:bottom w:w="0" w:type="dxa"/>
-        <w:right w:w="108" w:type="dxa"/>
-      </w:tblCellMar>
     </w:tblPr>
     <w:tblStylePr w:type="firstRow">
       <w:pPr>
@@ -11603,7 +11672,7 @@
 </file>
 
 <file path=customXml/itemProps1.xml><?xml version="1.0" encoding="utf-8"?>
-<ds:datastoreItem xmlns:ds="http://schemas.openxmlformats.org/officeDocument/2006/customXml" ds:itemID="{A1B2CDEE-8C6F-5D40-9A14-1EF85CD46FC2}">
+<ds:datastoreItem xmlns:ds="http://schemas.openxmlformats.org/officeDocument/2006/customXml" ds:itemID="{D1940FCE-B5A0-40F9-8C2E-F28AED806DD2}">
   <ds:schemaRefs>
     <ds:schemaRef ds:uri="http://schemas.openxmlformats.org/officeDocument/2006/bibliography"/>
   </ds:schemaRefs>

</xml_diff>

<commit_message>
Spezifikation nach Vorgaben von Prof. Hüttl final bearbeitet
</commit_message>
<xml_diff>
--- a/Dokumente/Spezifikation_Cnema.docx
+++ b/Dokumente/Spezifikation_Cnema.docx
@@ -5784,16 +5784,7 @@
                                 <w:sz w:val="24"/>
                                 <w:szCs w:val="24"/>
                               </w:rPr>
-                              <w:t>I 1</w:t>
-                            </w:r>
-                            <w:r>
-                              <w:rPr>
-                                <w:b/>
-                                <w:color w:val="FFFFFF" w:themeColor="background1"/>
-                                <w:sz w:val="24"/>
-                                <w:szCs w:val="24"/>
-                              </w:rPr>
-                              <w:t>1</w:t>
+                              <w:t>I 11</w:t>
                             </w:r>
                           </w:p>
                         </w:txbxContent>
@@ -5842,16 +5833,7 @@
                           <w:sz w:val="24"/>
                           <w:szCs w:val="24"/>
                         </w:rPr>
-                        <w:t>I 1</w:t>
-                      </w:r>
-                      <w:r>
-                        <w:rPr>
-                          <w:b/>
-                          <w:color w:val="FFFFFF" w:themeColor="background1"/>
-                          <w:sz w:val="24"/>
-                          <w:szCs w:val="24"/>
-                        </w:rPr>
-                        <w:t>1</w:t>
+                        <w:t>I 11</w:t>
                       </w:r>
                     </w:p>
                   </w:txbxContent>
@@ -6133,14 +6115,27 @@
       <w:r>
         <w:t xml:space="preserve">Abbildung </w:t>
       </w:r>
-      <w:fldSimple w:instr=" SEQ Abbildung \* ARABIC ">
-        <w:r>
-          <w:rPr>
-            <w:noProof/>
-          </w:rPr>
-          <w:t>1</w:t>
-        </w:r>
-      </w:fldSimple>
+      <w:r>
+        <w:fldChar w:fldCharType="begin"/>
+      </w:r>
+      <w:r>
+        <w:instrText xml:space="preserve"> SEQ Abbildung \* ARABIC </w:instrText>
+      </w:r>
+      <w:r>
+        <w:fldChar w:fldCharType="separate"/>
+      </w:r>
+      <w:r>
+        <w:rPr>
+          <w:noProof/>
+        </w:rPr>
+        <w:t>1</w:t>
+      </w:r>
+      <w:r>
+        <w:rPr>
+          <w:noProof/>
+        </w:rPr>
+        <w:fldChar w:fldCharType="end"/>
+      </w:r>
       <w:r>
         <w:t>2</w:t>
       </w:r>
@@ -8212,7 +8207,6 @@
       <w:r>
         <w:t xml:space="preserve"> ermöglicht es den Kunden sich alle Vorstellungen anzeigen zu lassen, diese nach bestimmten Filterkriterien, wie z.B. Filmgenre, zu durchsuchen und schließlich Sitzplätze für eine Vorstellung zu reservieren. Das Interface </w:t>
       </w:r>
-      <w:bookmarkStart w:id="20" w:name="_GoBack"/>
       <w:proofErr w:type="spellStart"/>
       <w:r>
         <w:rPr>
@@ -8220,7 +8214,6 @@
         </w:rPr>
         <w:t>IBestellverwaltung</w:t>
       </w:r>
-      <w:bookmarkEnd w:id="20"/>
       <w:proofErr w:type="spellEnd"/>
       <w:r>
         <w:t xml:space="preserve"> besitzt dazu folgende Methoden:</w:t>
@@ -8346,12 +8339,12 @@
       <w:pPr>
         <w:pStyle w:val="berschrift1"/>
       </w:pPr>
-      <w:bookmarkStart w:id="21" w:name="_Toc500175371"/>
+      <w:bookmarkStart w:id="20" w:name="_Toc500175371"/>
       <w:r>
         <w:lastRenderedPageBreak/>
         <w:t>Validierung</w:t>
       </w:r>
-      <w:bookmarkEnd w:id="21"/>
+      <w:bookmarkEnd w:id="20"/>
     </w:p>
     <w:p/>
     <w:p>
@@ -8694,12 +8687,12 @@
       <w:pPr>
         <w:pStyle w:val="berschrift1"/>
       </w:pPr>
-      <w:bookmarkStart w:id="22" w:name="_Toc500175372"/>
+      <w:bookmarkStart w:id="21" w:name="_Toc500175372"/>
       <w:r>
         <w:lastRenderedPageBreak/>
         <w:t>Aufteilung der Aufgaben</w:t>
       </w:r>
-      <w:bookmarkEnd w:id="22"/>
+      <w:bookmarkEnd w:id="21"/>
     </w:p>
     <w:p>
       <w:pPr>
@@ -8757,10 +8750,10 @@
         </w:numPr>
       </w:pPr>
       <w:r>
-        <w:t>GUI:</w:t>
-      </w:r>
-      <w:r>
-        <w:t xml:space="preserve"> Bestellung, Filmanzeige, Filter</w:t>
+        <w:t xml:space="preserve">Use Case: </w:t>
+      </w:r>
+      <w:r>
+        <w:t>3, 4, 6</w:t>
       </w:r>
     </w:p>
     <w:p>
@@ -8772,26 +8765,34 @@
         </w:numPr>
       </w:pPr>
       <w:r>
+        <w:t>GUI:</w:t>
+      </w:r>
+      <w:r>
+        <w:t xml:space="preserve"> </w:t>
+      </w:r>
+      <w:r>
+        <w:t>Bestellung, Filmanzeige, Filter</w:t>
+      </w:r>
+      <w:r>
+        <w:t xml:space="preserve"> (GUI 4, 6, 7, 8, 9, 10, 11)</w:t>
+      </w:r>
+    </w:p>
+    <w:p>
+      <w:pPr>
+        <w:pStyle w:val="Listenabsatz"/>
+        <w:numPr>
+          <w:ilvl w:val="0"/>
+          <w:numId w:val="9"/>
+        </w:numPr>
+      </w:pPr>
+      <w:r>
         <w:t xml:space="preserve">Validierung: </w:t>
       </w:r>
       <w:r>
-        <w:t>Die f</w:t>
-      </w:r>
-      <w:r>
-        <w:t xml:space="preserve">ür </w:t>
-      </w:r>
-      <w:r>
-        <w:t xml:space="preserve">die </w:t>
-      </w:r>
-      <w:r>
-        <w:t>Komponente jeweils notwendige</w:t>
-      </w:r>
-      <w:r>
-        <w:t>n</w:t>
-      </w:r>
-      <w:r>
-        <w:t xml:space="preserve"> Tests</w:t>
-      </w:r>
+        <w:t>Test 4, 5, 6, 7</w:t>
+      </w:r>
+      <w:bookmarkStart w:id="22" w:name="_GoBack"/>
+      <w:bookmarkEnd w:id="22"/>
     </w:p>
     <w:p>
       <w:pPr>
@@ -8843,7 +8844,7 @@
         </w:numPr>
       </w:pPr>
       <w:r>
-        <w:t xml:space="preserve">Klassen: Film, Saal </w:t>
+        <w:t>Klassen: Film, Saal</w:t>
       </w:r>
     </w:p>
     <w:p>
@@ -8855,10 +8856,16 @@
         </w:numPr>
       </w:pPr>
       <w:r>
-        <w:t>GUI:</w:t>
-      </w:r>
-      <w:r>
-        <w:t xml:space="preserve"> Admin/Verwaltungsbereich </w:t>
+        <w:t>Use Case:</w:t>
+      </w:r>
+      <w:r>
+        <w:t xml:space="preserve"> </w:t>
+      </w:r>
+      <w:r>
+        <w:t xml:space="preserve"> </w:t>
+      </w:r>
+      <w:r>
+        <w:t>2, 5</w:t>
       </w:r>
     </w:p>
     <w:p>
@@ -8870,10 +8877,28 @@
         </w:numPr>
       </w:pPr>
       <w:r>
+        <w:t>GUI:</w:t>
+      </w:r>
+      <w:r>
+        <w:t xml:space="preserve"> Admin/Verwaltungsbereich </w:t>
+      </w:r>
+      <w:r>
+        <w:t>(GUI 12, 13, 14, 15, 16, 17)</w:t>
+      </w:r>
+    </w:p>
+    <w:p>
+      <w:pPr>
+        <w:pStyle w:val="Listenabsatz"/>
+        <w:numPr>
+          <w:ilvl w:val="0"/>
+          <w:numId w:val="9"/>
+        </w:numPr>
+      </w:pPr>
+      <w:r>
         <w:t xml:space="preserve">Validierung: </w:t>
       </w:r>
       <w:r>
-        <w:t>Die für die Komponente jeweils notwendigen Tests</w:t>
+        <w:t>Test 3, 9</w:t>
       </w:r>
     </w:p>
     <w:p>
@@ -8929,7 +8954,10 @@
         </w:numPr>
       </w:pPr>
       <w:r>
-        <w:t>GUI: Registrierung, Filmbewertung</w:t>
+        <w:t xml:space="preserve">Use Case: </w:t>
+      </w:r>
+      <w:r>
+        <w:t>1, 7, 8</w:t>
       </w:r>
     </w:p>
     <w:p>
@@ -8941,10 +8969,34 @@
         </w:numPr>
       </w:pPr>
       <w:r>
-        <w:t xml:space="preserve">Validierung: </w:t>
-      </w:r>
-      <w:r>
-        <w:t>Die für die Komponente jeweils notwendigen Tests</w:t>
+        <w:t>GUI:</w:t>
+      </w:r>
+      <w:r>
+        <w:t xml:space="preserve"> </w:t>
+      </w:r>
+      <w:r>
+        <w:t>Registrierung, Filmbewertung</w:t>
+      </w:r>
+      <w:r>
+        <w:t xml:space="preserve"> (GUI 1, 2, 3, 5)</w:t>
+      </w:r>
+    </w:p>
+    <w:p>
+      <w:pPr>
+        <w:pStyle w:val="Listenabsatz"/>
+        <w:numPr>
+          <w:ilvl w:val="0"/>
+          <w:numId w:val="9"/>
+        </w:numPr>
+      </w:pPr>
+      <w:r>
+        <w:t>Validierun</w:t>
+      </w:r>
+      <w:r>
+        <w:t xml:space="preserve">g: </w:t>
+      </w:r>
+      <w:r>
+        <w:t>Test 1, 2, 8</w:t>
       </w:r>
     </w:p>
     <w:p>
@@ -9107,7 +9159,7 @@
             </mc:Choice>
             <mc:Fallback>
               <w:pict>
-                <v:shapetype w14:anchorId="48AFB435" id="_x0000_t110" coordsize="21600,21600" o:spt="110" path="m10800,l,10800,10800,21600,21600,10800xe">
+                <v:shapetype w14:anchorId="763195C2" id="_x0000_t110" coordsize="21600,21600" o:spt="110" path="m10800,l,10800,10800,21600,21600,10800xe">
                   <v:stroke joinstyle="miter"/>
                   <v:path gradientshapeok="t" o:connecttype="rect" textboxrect="5400,5400,16200,16200"/>
                 </v:shapetype>
@@ -9138,7 +9190,7 @@
           <w:rPr>
             <w:noProof/>
           </w:rPr>
-          <w:t>19</w:t>
+          <w:t>18</w:t>
         </w:r>
         <w:r>
           <w:fldChar w:fldCharType="end"/>
@@ -14088,7 +14140,7 @@
 </file>
 
 <file path=customXml/itemProps1.xml><?xml version="1.0" encoding="utf-8"?>
-<ds:datastoreItem xmlns:ds="http://schemas.openxmlformats.org/officeDocument/2006/customXml" ds:itemID="{AE6AE34B-4853-4EDF-BA39-6B7972B1836F}">
+<ds:datastoreItem xmlns:ds="http://schemas.openxmlformats.org/officeDocument/2006/customXml" ds:itemID="{4D27BFE0-1210-4803-B32A-7345B421E173}">
   <ds:schemaRefs>
     <ds:schemaRef ds:uri="http://schemas.openxmlformats.org/officeDocument/2006/bibliography"/>
   </ds:schemaRefs>

</xml_diff>